<commit_message>
Update regression analysis files: modify Progress document with detailed explanations on quasi-complete separation, adjust paths in ridge regression script, and refine control variable handling for improved model accuracy.
</commit_message>
<xml_diff>
--- a/Good one/3. Regression/Progress.docx
+++ b/Good one/3. Regression/Progress.docx
@@ -1,7 +1,260 @@
 
 <file path=word/document.xml><?xml version="1.0" encoding="utf-8"?>
-<w:document xmlns:wpc="http://schemas.microsoft.com/office/word/2010/wordprocessingCanvas" xmlns:cx="http://schemas.microsoft.com/office/drawing/2014/chartex" xmlns:cx1="http://schemas.microsoft.com/office/drawing/2015/9/8/chartex" xmlns:cx2="http://schemas.microsoft.com/office/drawing/2015/10/21/chartex" xmlns:cx3="http://schemas.microsoft.com/office/drawing/2016/5/9/chartex" xmlns:cx4="http://schemas.microsoft.com/office/drawing/2016/5/10/chartex" xmlns:cx5="http://schemas.microsoft.com/office/drawing/2016/5/11/chartex" xmlns:cx6="http://schemas.microsoft.com/office/drawing/2016/5/12/chartex" xmlns:cx7="http://schemas.microsoft.com/office/drawing/2016/5/13/chartex" xmlns:cx8="http://schemas.microsoft.com/office/drawing/2016/5/14/chartex" xmlns:mc="http://schemas.openxmlformats.org/markup-compatibility/2006" xmlns:aink="http://schemas.microsoft.com/office/drawing/2016/ink" xmlns:am3d="http://schemas.microsoft.com/office/drawing/2017/model3d" xmlns:o="urn:schemas-microsoft-com:office:office" xmlns:r="http://schemas.openxmlformats.org/officeDocument/2006/relationships" xmlns:m="http://schemas.openxmlformats.org/officeDocument/2006/math" xmlns:v="urn:schemas-microsoft-com:vml" xmlns:wp14="http://schemas.microsoft.com/office/word/2010/wordprocessingDrawing" xmlns:wp="http://schemas.openxmlformats.org/drawingml/2006/wordprocessingDrawing" xmlns:w10="urn:schemas-microsoft-com:office:word" xmlns:w="http://schemas.openxmlformats.org/wordprocessingml/2006/main" xmlns:w14="http://schemas.microsoft.com/office/word/2010/wordml" xmlns:w15="http://schemas.microsoft.com/office/word/2012/wordml" xmlns:w16cid="http://schemas.microsoft.com/office/word/2016/wordml/cid" xmlns:w16se="http://schemas.microsoft.com/office/word/2015/wordml/symex" xmlns:wpg="http://schemas.microsoft.com/office/word/2010/wordprocessingGroup" xmlns:wpi="http://schemas.microsoft.com/office/word/2010/wordprocessingInk" xmlns:wne="http://schemas.microsoft.com/office/word/2006/wordml" xmlns:wps="http://schemas.microsoft.com/office/word/2010/wordprocessingShape" mc:Ignorable="w14 w15 w16se w16cid wp14">
+<w:document xmlns:wpc="http://schemas.microsoft.com/office/word/2010/wordprocessingCanvas" xmlns:mc="http://schemas.openxmlformats.org/markup-compatibility/2006" xmlns:o="urn:schemas-microsoft-com:office:office" xmlns:r="http://schemas.openxmlformats.org/officeDocument/2006/relationships" xmlns:m="http://schemas.openxmlformats.org/officeDocument/2006/math" xmlns:v="urn:schemas-microsoft-com:vml" xmlns:wp14="http://schemas.microsoft.com/office/word/2010/wordprocessingDrawing" xmlns:wp="http://schemas.openxmlformats.org/drawingml/2006/wordprocessingDrawing" xmlns:w10="urn:schemas-microsoft-com:office:word" xmlns:w="http://schemas.openxmlformats.org/wordprocessingml/2006/main" xmlns:w14="http://schemas.microsoft.com/office/word/2010/wordml" xmlns:w15="http://schemas.microsoft.com/office/word/2012/wordml" xmlns:wpg="http://schemas.microsoft.com/office/word/2010/wordprocessingGroup" xmlns:wpi="http://schemas.microsoft.com/office/word/2010/wordprocessingInk" xmlns:wne="http://schemas.microsoft.com/office/word/2006/wordml" xmlns:wps="http://schemas.microsoft.com/office/word/2010/wordprocessingShape" mc:Ignorable="w14 w15 wp14">
   <w:body>
+    <w:p>
+      <w:pPr>
+        <w:rPr>
+          <w:i/>
+        </w:rPr>
+      </w:pPr>
+      <w:proofErr w:type="spellStart"/>
+      <w:r>
+        <w:rPr>
+          <w:i/>
+        </w:rPr>
+        <w:t>Yt</w:t>
+      </w:r>
+      <w:proofErr w:type="spellEnd"/>
+      <w:r>
+        <w:rPr>
+          <w:i/>
+        </w:rPr>
+        <w:t xml:space="preserve"> = </w:t>
+      </w:r>
+      <w:proofErr w:type="gramStart"/>
+      <w:r>
+        <w:rPr>
+          <w:i/>
+        </w:rPr>
+        <w:t>x(</w:t>
+      </w:r>
+      <w:proofErr w:type="gramEnd"/>
+      <w:r>
+        <w:rPr>
+          <w:i/>
+        </w:rPr>
+        <w:t>t-1)</w:t>
+      </w:r>
+    </w:p>
+    <w:p>
+      <w:pPr>
+        <w:rPr>
+          <w:i/>
+        </w:rPr>
+      </w:pPr>
+      <w:r>
+        <w:rPr>
+          <w:i/>
+        </w:rPr>
+        <w:t xml:space="preserve">Class </w:t>
+      </w:r>
+      <w:proofErr w:type="gramStart"/>
+      <w:r>
+        <w:rPr>
+          <w:i/>
+        </w:rPr>
+        <w:t>weights  (</w:t>
+      </w:r>
+      <w:proofErr w:type="gramEnd"/>
+      <w:r>
+        <w:rPr>
+          <w:i/>
+        </w:rPr>
+        <w:t>inverse frequency)</w:t>
+      </w:r>
+    </w:p>
+    <w:p>
+      <w:pPr>
+        <w:rPr>
+          <w:i/>
+        </w:rPr>
+      </w:pPr>
+      <w:r>
+        <w:rPr>
+          <w:i/>
+        </w:rPr>
+        <w:t>Fixed effects</w:t>
+      </w:r>
+    </w:p>
+    <w:p>
+      <w:pPr>
+        <w:rPr>
+          <w:i/>
+        </w:rPr>
+      </w:pPr>
+      <w:proofErr w:type="spellStart"/>
+      <w:r>
+        <w:rPr>
+          <w:i/>
+        </w:rPr>
+        <w:t>Windsorization</w:t>
+      </w:r>
+      <w:proofErr w:type="spellEnd"/>
+    </w:p>
+    <w:p>
+      <w:pPr>
+        <w:rPr>
+          <w:i/>
+        </w:rPr>
+      </w:pPr>
+      <w:r>
+        <w:rPr>
+          <w:i/>
+        </w:rPr>
+        <w:t>Standardization of Z-score</w:t>
+      </w:r>
+    </w:p>
+    <w:p>
+      <w:pPr>
+        <w:pStyle w:val="Titlu1"/>
+        <w:rPr>
+          <w:rFonts w:eastAsia="Times New Roman"/>
+        </w:rPr>
+      </w:pPr>
+      <w:r>
+        <w:rPr>
+          <w:rFonts w:eastAsia="Times New Roman"/>
+        </w:rPr>
+        <w:t>Z-score regression</w:t>
+      </w:r>
+    </w:p>
+    <w:p>
+      <w:r>
+        <w:drawing>
+          <wp:inline distT="0" distB="0" distL="0" distR="0" wp14:anchorId="70C222BF" wp14:editId="62BBE462">
+            <wp:extent cx="3905795" cy="285790"/>
+            <wp:effectExtent l="0" t="0" r="0" b="0"/>
+            <wp:docPr id="1" name="Imagine 1"/>
+            <wp:cNvGraphicFramePr>
+              <a:graphicFrameLocks xmlns:a="http://schemas.openxmlformats.org/drawingml/2006/main" noChangeAspect="1"/>
+            </wp:cNvGraphicFramePr>
+            <a:graphic xmlns:a="http://schemas.openxmlformats.org/drawingml/2006/main">
+              <a:graphicData uri="http://schemas.openxmlformats.org/drawingml/2006/picture">
+                <pic:pic xmlns:pic="http://schemas.openxmlformats.org/drawingml/2006/picture">
+                  <pic:nvPicPr>
+                    <pic:cNvPr id="1" name=""/>
+                    <pic:cNvPicPr/>
+                  </pic:nvPicPr>
+                  <pic:blipFill>
+                    <a:blip r:embed="rId7"/>
+                    <a:stretch>
+                      <a:fillRect/>
+                    </a:stretch>
+                  </pic:blipFill>
+                  <pic:spPr>
+                    <a:xfrm>
+                      <a:off x="0" y="0"/>
+                      <a:ext cx="3905795" cy="285790"/>
+                    </a:xfrm>
+                    <a:prstGeom prst="rect">
+                      <a:avLst/>
+                    </a:prstGeom>
+                  </pic:spPr>
+                </pic:pic>
+              </a:graphicData>
+            </a:graphic>
+          </wp:inline>
+        </w:drawing>
+      </w:r>
+    </w:p>
+    <w:p>
+      <w:pPr>
+        <w:pStyle w:val="NormalWeb"/>
+        <w:numPr>
+          <w:ilvl w:val="0"/>
+          <w:numId w:val="18"/>
+        </w:numPr>
+      </w:pPr>
+      <w:r>
+        <w:rPr>
+          <w:rStyle w:val="Robust"/>
+        </w:rPr>
+        <w:t>Dependent variable</w:t>
+      </w:r>
+      <w:r>
+        <w:t xml:space="preserve"> = probability of crisis</w:t>
+      </w:r>
+    </w:p>
+    <w:p>
+      <w:pPr>
+        <w:pStyle w:val="NormalWeb"/>
+        <w:numPr>
+          <w:ilvl w:val="0"/>
+          <w:numId w:val="18"/>
+        </w:numPr>
+      </w:pPr>
+      <w:r>
+        <w:rPr>
+          <w:rStyle w:val="Robust"/>
+        </w:rPr>
+        <w:t>Z-score</w:t>
+      </w:r>
+      <w:r>
+        <w:t xml:space="preserve"> = standardized, </w:t>
+      </w:r>
+      <w:proofErr w:type="spellStart"/>
+      <w:r>
+        <w:t>winsorized</w:t>
+      </w:r>
+      <w:proofErr w:type="spellEnd"/>
+      <w:r>
+        <w:t xml:space="preserve"> bank stability measure</w:t>
+      </w:r>
+    </w:p>
+    <w:p>
+      <w:pPr>
+        <w:pStyle w:val="NormalWeb"/>
+        <w:numPr>
+          <w:ilvl w:val="0"/>
+          <w:numId w:val="18"/>
+        </w:numPr>
+      </w:pPr>
+      <w:r>
+        <w:rPr>
+          <w:rStyle w:val="Robust"/>
+        </w:rPr>
+        <w:t>Year dummies</w:t>
+      </w:r>
+      <w:r>
+        <w:t xml:space="preserve"> = time fixed effects</w:t>
+      </w:r>
+    </w:p>
+    <w:p>
+      <w:pPr>
+        <w:pStyle w:val="NormalWeb"/>
+        <w:numPr>
+          <w:ilvl w:val="0"/>
+          <w:numId w:val="18"/>
+        </w:numPr>
+      </w:pPr>
+      <w:r>
+        <w:rPr>
+          <w:rStyle w:val="Robust"/>
+        </w:rPr>
+        <w:t>Weights</w:t>
+      </w:r>
+      <w:r>
+        <w:t xml:space="preserve"> = correcting class imbalance</w:t>
+      </w:r>
+    </w:p>
+    <w:p>
+      <w:pPr>
+        <w:pStyle w:val="NormalWeb"/>
+      </w:pPr>
+      <w:r>
+        <w:t xml:space="preserve">So this is a </w:t>
+      </w:r>
+      <w:r>
+        <w:rPr>
+          <w:rStyle w:val="Robust"/>
+        </w:rPr>
+        <w:t>probability model of crisis occurrence</w:t>
+      </w:r>
+      <w:r>
+        <w:t>.</w:t>
+      </w:r>
+    </w:p>
     <w:p>
       <w:pPr>
         <w:spacing w:before="300" w:after="150" w:line="240" w:lineRule="auto"/>
@@ -99,35 +352,12 @@
           <w:sz w:val="24"/>
           <w:szCs w:val="24"/>
         </w:rPr>
-        <w:t xml:space="preserve"> between 0 and </w:t>
-      </w:r>
-      <w:proofErr w:type="gramStart"/>
-      <w:r>
-        <w:rPr>
-          <w:rFonts w:ascii="Times New Roman" w:eastAsia="Times New Roman" w:hAnsi="Times New Roman" w:cs="Times New Roman"/>
-          <w:sz w:val="24"/>
-          <w:szCs w:val="24"/>
-        </w:rPr>
-        <w:t>1.Sometimes</w:t>
-      </w:r>
-      <w:proofErr w:type="gramEnd"/>
-      <w:r>
-        <w:rPr>
-          <w:rFonts w:ascii="Times New Roman" w:eastAsia="Times New Roman" w:hAnsi="Times New Roman" w:cs="Times New Roman"/>
-          <w:sz w:val="24"/>
-          <w:szCs w:val="24"/>
-        </w:rPr>
-        <w:t xml:space="preserve"> the data are such that some variables can almost perfectly separate the two outcomes (e.g. crisis vs no crisis). For example:</w:t>
-      </w:r>
-    </w:p>
-    <w:p>
-      <w:pPr>
-        <w:numPr>
-          <w:ilvl w:val="0"/>
-          <w:numId w:val="1"/>
-        </w:numPr>
+        <w:t> between 0 and 1.Sometimes the data are such that some variables can almost perfectly separate the two outcomes (e.g. crisis vs no crisis). For example:</w:t>
+      </w:r>
+    </w:p>
+    <w:p>
+      <w:pPr>
         <w:spacing w:before="100" w:beforeAutospacing="1" w:after="100" w:afterAutospacing="1" w:line="240" w:lineRule="auto"/>
-        <w:ind w:left="240"/>
         <w:rPr>
           <w:rFonts w:ascii="Times New Roman" w:eastAsia="Times New Roman" w:hAnsi="Times New Roman" w:cs="Times New Roman"/>
           <w:sz w:val="24"/>
@@ -145,12 +375,7 @@
     </w:p>
     <w:p>
       <w:pPr>
-        <w:numPr>
-          <w:ilvl w:val="0"/>
-          <w:numId w:val="2"/>
-        </w:numPr>
         <w:spacing w:before="100" w:beforeAutospacing="1" w:after="100" w:afterAutospacing="1" w:line="240" w:lineRule="auto"/>
-        <w:ind w:left="240"/>
         <w:rPr>
           <w:rFonts w:ascii="Times New Roman" w:eastAsia="Times New Roman" w:hAnsi="Times New Roman" w:cs="Times New Roman"/>
           <w:sz w:val="24"/>
@@ -285,23 +510,13 @@
           <w:szCs w:val="24"/>
         </w:rPr>
       </w:pPr>
-      <w:proofErr w:type="gramStart"/>
-      <w:r>
-        <w:rPr>
-          <w:rFonts w:ascii="Times New Roman" w:eastAsia="Times New Roman" w:hAnsi="Times New Roman" w:cs="Times New Roman"/>
-          <w:sz w:val="24"/>
-          <w:szCs w:val="24"/>
-        </w:rPr>
-        <w:t>So</w:t>
-      </w:r>
-      <w:proofErr w:type="gramEnd"/>
-      <w:r>
-        <w:rPr>
-          <w:rFonts w:ascii="Times New Roman" w:eastAsia="Times New Roman" w:hAnsi="Times New Roman" w:cs="Times New Roman"/>
-          <w:sz w:val="24"/>
-          <w:szCs w:val="24"/>
-        </w:rPr>
-        <w:t xml:space="preserve"> the coefficients </w:t>
+      <w:r>
+        <w:rPr>
+          <w:rFonts w:ascii="Times New Roman" w:eastAsia="Times New Roman" w:hAnsi="Times New Roman" w:cs="Times New Roman"/>
+          <w:sz w:val="24"/>
+          <w:szCs w:val="24"/>
+        </w:rPr>
+        <w:t>So the coefficients </w:t>
       </w:r>
       <w:r>
         <w:rPr>
@@ -396,6 +611,7 @@
           <w:sz w:val="24"/>
           <w:szCs w:val="24"/>
         </w:rPr>
+        <w:lastRenderedPageBreak/>
         <w:pict w14:anchorId="1A3AC0B1">
           <v:rect id="_x0000_i1025" style="width:0;height:.75pt" o:hralign="center" o:hrstd="t" o:hr="t" fillcolor="#a0a0a0" stroked="f"/>
         </w:pict>
@@ -449,12 +665,7 @@
     </w:p>
     <w:p>
       <w:pPr>
-        <w:numPr>
-          <w:ilvl w:val="0"/>
-          <w:numId w:val="6"/>
-        </w:numPr>
         <w:spacing w:before="100" w:beforeAutospacing="1" w:after="100" w:afterAutospacing="1" w:line="240" w:lineRule="auto"/>
-        <w:ind w:left="240"/>
         <w:rPr>
           <w:rFonts w:ascii="Times New Roman" w:eastAsia="Times New Roman" w:hAnsi="Times New Roman" w:cs="Times New Roman"/>
           <w:sz w:val="24"/>
@@ -472,12 +683,7 @@
     </w:p>
     <w:p>
       <w:pPr>
-        <w:numPr>
-          <w:ilvl w:val="0"/>
-          <w:numId w:val="7"/>
-        </w:numPr>
         <w:spacing w:before="100" w:beforeAutospacing="1" w:after="100" w:afterAutospacing="1" w:line="240" w:lineRule="auto"/>
-        <w:ind w:left="240"/>
         <w:rPr>
           <w:rFonts w:ascii="Times New Roman" w:eastAsia="Times New Roman" w:hAnsi="Times New Roman" w:cs="Times New Roman"/>
           <w:sz w:val="24"/>
@@ -518,12 +724,7 @@
     </w:p>
     <w:p>
       <w:pPr>
-        <w:numPr>
-          <w:ilvl w:val="0"/>
-          <w:numId w:val="8"/>
-        </w:numPr>
         <w:spacing w:before="100" w:beforeAutospacing="1" w:after="100" w:afterAutospacing="1" w:line="240" w:lineRule="auto"/>
-        <w:ind w:left="240"/>
         <w:rPr>
           <w:rFonts w:ascii="Times New Roman" w:eastAsia="Times New Roman" w:hAnsi="Times New Roman" w:cs="Times New Roman"/>
           <w:sz w:val="24"/>
@@ -541,12 +742,7 @@
     </w:p>
     <w:p>
       <w:pPr>
-        <w:numPr>
-          <w:ilvl w:val="0"/>
-          <w:numId w:val="9"/>
-        </w:numPr>
         <w:spacing w:before="100" w:beforeAutospacing="1" w:after="100" w:afterAutospacing="1" w:line="240" w:lineRule="auto"/>
-        <w:ind w:left="240"/>
         <w:rPr>
           <w:rFonts w:ascii="Times New Roman" w:eastAsia="Times New Roman" w:hAnsi="Times New Roman" w:cs="Times New Roman"/>
           <w:sz w:val="24"/>
@@ -564,12 +760,7 @@
     </w:p>
     <w:p>
       <w:pPr>
-        <w:numPr>
-          <w:ilvl w:val="0"/>
-          <w:numId w:val="10"/>
-        </w:numPr>
         <w:spacing w:before="100" w:beforeAutospacing="1" w:after="100" w:afterAutospacing="1" w:line="240" w:lineRule="auto"/>
-        <w:ind w:left="240"/>
         <w:rPr>
           <w:rFonts w:ascii="Times New Roman" w:eastAsia="Times New Roman" w:hAnsi="Times New Roman" w:cs="Times New Roman"/>
           <w:sz w:val="24"/>
@@ -605,7 +796,6 @@
           <w:sz w:val="24"/>
           <w:szCs w:val="24"/>
         </w:rPr>
-        <w:lastRenderedPageBreak/>
         <w:t>The model is not well identified.</w:t>
       </w:r>
     </w:p>
@@ -680,12 +870,7 @@
     </w:p>
     <w:p>
       <w:pPr>
-        <w:numPr>
-          <w:ilvl w:val="0"/>
-          <w:numId w:val="14"/>
-        </w:numPr>
         <w:spacing w:before="100" w:beforeAutospacing="1" w:after="100" w:afterAutospacing="1" w:line="240" w:lineRule="auto"/>
-        <w:ind w:left="240"/>
         <w:rPr>
           <w:rFonts w:ascii="Times New Roman" w:eastAsia="Times New Roman" w:hAnsi="Times New Roman" w:cs="Times New Roman"/>
           <w:sz w:val="24"/>
@@ -725,12 +910,7 @@
     </w:p>
     <w:p>
       <w:pPr>
-        <w:numPr>
-          <w:ilvl w:val="0"/>
-          <w:numId w:val="15"/>
-        </w:numPr>
         <w:spacing w:before="100" w:beforeAutospacing="1" w:after="100" w:afterAutospacing="1" w:line="240" w:lineRule="auto"/>
-        <w:ind w:left="240"/>
         <w:rPr>
           <w:rFonts w:ascii="Times New Roman" w:eastAsia="Times New Roman" w:hAnsi="Times New Roman" w:cs="Times New Roman"/>
           <w:sz w:val="24"/>
@@ -748,12 +928,7 @@
     </w:p>
     <w:p>
       <w:pPr>
-        <w:numPr>
-          <w:ilvl w:val="0"/>
-          <w:numId w:val="16"/>
-        </w:numPr>
         <w:spacing w:before="100" w:beforeAutospacing="1" w:after="100" w:afterAutospacing="1" w:line="240" w:lineRule="auto"/>
-        <w:ind w:left="240"/>
         <w:rPr>
           <w:rFonts w:ascii="Times New Roman" w:eastAsia="Times New Roman" w:hAnsi="Times New Roman" w:cs="Times New Roman"/>
           <w:sz w:val="24"/>
@@ -789,12 +964,7 @@
     </w:p>
     <w:p>
       <w:pPr>
-        <w:numPr>
-          <w:ilvl w:val="0"/>
-          <w:numId w:val="17"/>
-        </w:numPr>
         <w:spacing w:before="100" w:beforeAutospacing="1" w:after="100" w:afterAutospacing="1" w:line="240" w:lineRule="auto"/>
-        <w:ind w:left="240"/>
         <w:rPr>
           <w:rFonts w:ascii="Times New Roman" w:eastAsia="Times New Roman" w:hAnsi="Times New Roman" w:cs="Times New Roman"/>
           <w:sz w:val="24"/>
@@ -1121,6 +1291,7 @@
                 <w:sz w:val="24"/>
                 <w:szCs w:val="24"/>
               </w:rPr>
+              <w:lastRenderedPageBreak/>
               <w:t>P-values all 0</w:t>
             </w:r>
           </w:p>
@@ -1233,14 +1404,652 @@
               </w:rPr>
               <w:t>Regularization (e.g. ridge) shrinks coefficients and stabilizes the model, or reduce the number of dummies/fixed effects.</w:t>
             </w:r>
-            <w:bookmarkStart w:id="0" w:name="_GoBack"/>
-            <w:bookmarkEnd w:id="0"/>
           </w:p>
         </w:tc>
       </w:tr>
     </w:tbl>
     <w:p/>
+    <w:p>
+      <w:proofErr w:type="gramStart"/>
+      <w:r>
+        <w:t>certain</w:t>
+      </w:r>
+      <w:proofErr w:type="gramEnd"/>
+      <w:r>
+        <w:t xml:space="preserve"> dummy combinations almost perfectly predict crisis</w:t>
+      </w:r>
+    </w:p>
+    <w:p>
+      <w:pPr>
+        <w:spacing w:before="100" w:beforeAutospacing="1" w:after="100" w:afterAutospacing="1" w:line="240" w:lineRule="auto"/>
+        <w:rPr>
+          <w:rFonts w:ascii="Times New Roman" w:eastAsia="Times New Roman" w:hAnsi="Times New Roman" w:cs="Times New Roman"/>
+          <w:sz w:val="24"/>
+          <w:szCs w:val="24"/>
+        </w:rPr>
+      </w:pPr>
+      <w:proofErr w:type="gramStart"/>
+      <w:r>
+        <w:rPr>
+          <w:rFonts w:ascii="Times New Roman" w:eastAsia="Times New Roman" w:hAnsi="Times New Roman" w:cs="Times New Roman"/>
+          <w:sz w:val="24"/>
+          <w:szCs w:val="24"/>
+        </w:rPr>
+        <w:t>he</w:t>
+      </w:r>
+      <w:proofErr w:type="gramEnd"/>
+      <w:r>
+        <w:rPr>
+          <w:rFonts w:ascii="Times New Roman" w:eastAsia="Times New Roman" w:hAnsi="Times New Roman" w:cs="Times New Roman"/>
+          <w:sz w:val="24"/>
+          <w:szCs w:val="24"/>
+        </w:rPr>
+        <w:t xml:space="preserve"> likelihood then:</w:t>
+      </w:r>
+      <w:r>
+        <w:rPr>
+          <w:rFonts w:ascii="Times New Roman" w:eastAsia="Times New Roman" w:hAnsi="Times New Roman" w:cs="Times New Roman"/>
+          <w:sz w:val="24"/>
+          <w:szCs w:val="24"/>
+        </w:rPr>
+        <w:t xml:space="preserve"> </w:t>
+      </w:r>
+      <w:r>
+        <w:rPr>
+          <w:rFonts w:ascii="Times New Roman" w:eastAsia="Times New Roman" w:hAnsi="Times New Roman" w:cs="Times New Roman"/>
+          <w:sz w:val="24"/>
+          <w:szCs w:val="24"/>
+        </w:rPr>
+        <w:t>β→±∞</w:t>
+      </w:r>
+    </w:p>
+    <w:p>
+      <w:pPr>
+        <w:spacing w:before="100" w:beforeAutospacing="1" w:after="100" w:afterAutospacing="1" w:line="240" w:lineRule="auto"/>
+        <w:rPr>
+          <w:rFonts w:ascii="Times New Roman" w:eastAsia="Times New Roman" w:hAnsi="Times New Roman" w:cs="Times New Roman"/>
+          <w:sz w:val="24"/>
+          <w:szCs w:val="24"/>
+        </w:rPr>
+      </w:pPr>
+      <w:r>
+        <w:rPr>
+          <w:rFonts w:ascii="Times New Roman" w:eastAsia="Times New Roman" w:hAnsi="Times New Roman" w:cs="Times New Roman"/>
+          <w:sz w:val="24"/>
+          <w:szCs w:val="24"/>
+        </w:rPr>
+        <w:t>The magnitude is artificial</w:t>
+      </w:r>
+      <w:r>
+        <w:rPr>
+          <w:rFonts w:ascii="Times New Roman" w:eastAsia="Times New Roman" w:hAnsi="Times New Roman" w:cs="Times New Roman"/>
+          <w:sz w:val="24"/>
+          <w:szCs w:val="24"/>
+        </w:rPr>
+        <w:t xml:space="preserve"> and the</w:t>
+      </w:r>
+      <w:r>
+        <w:rPr>
+          <w:rFonts w:ascii="Times New Roman" w:eastAsia="Times New Roman" w:hAnsi="Times New Roman" w:cs="Times New Roman"/>
+          <w:sz w:val="24"/>
+          <w:szCs w:val="24"/>
+        </w:rPr>
+        <w:t xml:space="preserve"> standard errors are unreliable</w:t>
+      </w:r>
+      <w:r>
+        <w:rPr>
+          <w:rFonts w:ascii="Times New Roman" w:eastAsia="Times New Roman" w:hAnsi="Times New Roman" w:cs="Times New Roman"/>
+          <w:sz w:val="24"/>
+          <w:szCs w:val="24"/>
+        </w:rPr>
+        <w:t>.</w:t>
+      </w:r>
+    </w:p>
+    <w:p>
+      <w:pPr>
+        <w:pStyle w:val="NormalWeb"/>
+      </w:pPr>
+      <w:r>
+        <w:t>Crisis events are r</w:t>
+      </w:r>
+      <w:r>
+        <w:t>are</w:t>
+      </w:r>
+      <w:r>
+        <w:t>, c</w:t>
+      </w:r>
+      <w:r>
+        <w:t>lustered in specific years</w:t>
+      </w:r>
+      <w:r>
+        <w:t xml:space="preserve"> and o</w:t>
+      </w:r>
+      <w:r>
+        <w:t>ften country-specific</w:t>
+      </w:r>
+    </w:p>
+    <w:p>
+      <w:pPr>
+        <w:pStyle w:val="NormalWeb"/>
+      </w:pPr>
+      <w:r>
+        <w:t xml:space="preserve">When you include </w:t>
+      </w:r>
+      <w:r>
+        <w:t xml:space="preserve">fixed </w:t>
+      </w:r>
+      <w:proofErr w:type="spellStart"/>
+      <w:r>
+        <w:t>effects</w:t>
+      </w:r>
+      <w:r>
+        <w:t xml:space="preserve"> y</w:t>
+      </w:r>
+      <w:r>
+        <w:t>ou</w:t>
+      </w:r>
+      <w:proofErr w:type="spellEnd"/>
+      <w:r>
+        <w:t xml:space="preserve"> create near-perfect classification.</w:t>
+      </w:r>
+    </w:p>
+    <w:p>
+      <w:pPr>
+        <w:pStyle w:val="NormalWeb"/>
+      </w:pPr>
+      <w:r>
+        <w:t>The model says:</w:t>
+      </w:r>
+    </w:p>
+    <w:p>
+      <w:pPr>
+        <w:pStyle w:val="NormalWeb"/>
+      </w:pPr>
+      <w:r>
+        <w:t>“If country A in year 2008 → crisis almost surely.”</w:t>
+      </w:r>
+    </w:p>
+    <w:p>
+      <w:pPr>
+        <w:pStyle w:val="NormalWeb"/>
+      </w:pPr>
+      <w:r>
+        <w:t>Then it tries to push probability to 1.</w:t>
+      </w:r>
+    </w:p>
+    <w:p>
+      <w:pPr>
+        <w:pStyle w:val="NormalWeb"/>
+      </w:pPr>
+      <w:r>
+        <w:t>To do that, coefficients explode.</w:t>
+      </w:r>
+    </w:p>
+    <w:p>
+      <w:pPr>
+        <w:spacing w:before="100" w:beforeAutospacing="1" w:after="100" w:afterAutospacing="1" w:line="240" w:lineRule="auto"/>
+        <w:rPr>
+          <w:rFonts w:ascii="Times New Roman" w:hAnsi="Times New Roman" w:cs="Times New Roman"/>
+          <w:sz w:val="24"/>
+        </w:rPr>
+      </w:pPr>
+      <w:r>
+        <w:rPr>
+          <w:rFonts w:ascii="Times New Roman" w:hAnsi="Times New Roman" w:cs="Times New Roman"/>
+          <w:sz w:val="24"/>
+        </w:rPr>
+        <w:t>This is a data limitation problem, not an economic one.</w:t>
+      </w:r>
+    </w:p>
+    <w:p>
+      <w:pPr>
+        <w:rPr>
+          <w:rFonts w:ascii="Times New Roman" w:hAnsi="Times New Roman" w:cs="Times New Roman"/>
+          <w:sz w:val="24"/>
+        </w:rPr>
+      </w:pPr>
+      <w:r>
+        <w:rPr>
+          <w:rFonts w:ascii="Times New Roman" w:hAnsi="Times New Roman" w:cs="Times New Roman"/>
+          <w:sz w:val="24"/>
+        </w:rPr>
+        <w:br w:type="page"/>
+      </w:r>
+    </w:p>
+    <w:p>
+      <w:pPr>
+        <w:pStyle w:val="Titlu1"/>
+        <w:rPr>
+          <w:rFonts w:eastAsia="Times New Roman"/>
+        </w:rPr>
+      </w:pPr>
+      <w:r>
+        <w:rPr>
+          <w:rFonts w:eastAsia="Times New Roman"/>
+        </w:rPr>
+        <w:lastRenderedPageBreak/>
+        <w:t>Z-score regression ridge</w:t>
+      </w:r>
+    </w:p>
+    <w:p>
+      <w:r>
+        <w:t xml:space="preserve">In the fixed-effects logit </w:t>
+      </w:r>
+      <w:r>
+        <w:t xml:space="preserve">specification I apply a ridge </w:t>
+      </w:r>
+      <w:r>
+        <w:t>penalty to the intercept and all country</w:t>
+      </w:r>
+      <w:r>
+        <w:rPr>
+          <w:rFonts w:ascii="Cambria Math" w:hAnsi="Cambria Math" w:cs="Cambria Math"/>
+        </w:rPr>
+        <w:t>‑</w:t>
+      </w:r>
+      <w:r>
+        <w:t xml:space="preserve"> and year</w:t>
+      </w:r>
+      <w:r>
+        <w:rPr>
+          <w:rFonts w:ascii="Cambria Math" w:hAnsi="Cambria Math" w:cs="Cambria Math"/>
+        </w:rPr>
+        <w:t>‑</w:t>
+      </w:r>
+      <w:r>
+        <w:t>dummy coefficients, while leaving the lagged Z</w:t>
+      </w:r>
+      <w:r>
+        <w:rPr>
+          <w:rFonts w:ascii="Cambria Math" w:hAnsi="Cambria Math" w:cs="Cambria Math"/>
+        </w:rPr>
+        <w:t>‑</w:t>
+      </w:r>
+      <w:r>
+        <w:t xml:space="preserve">score </w:t>
+      </w:r>
+      <w:proofErr w:type="spellStart"/>
+      <w:r>
+        <w:t>regressor</w:t>
+      </w:r>
+      <w:proofErr w:type="spellEnd"/>
+      <w:r>
+        <w:t xml:space="preserve"> </w:t>
+      </w:r>
+      <w:proofErr w:type="spellStart"/>
+      <w:r>
+        <w:t>unpenalized</w:t>
+      </w:r>
+      <w:proofErr w:type="spellEnd"/>
+      <w:r>
+        <w:t>. The strength of this penalty is g</w:t>
+      </w:r>
+      <w:r>
+        <w:t xml:space="preserve">overned by the </w:t>
+      </w:r>
+      <w:proofErr w:type="spellStart"/>
+      <w:r>
+        <w:t>hyperparameter</w:t>
+      </w:r>
+      <w:proofErr w:type="spellEnd"/>
+      <w:r>
+        <w:t xml:space="preserve"> </w:t>
+      </w:r>
+      <w:proofErr w:type="spellStart"/>
+      <w:r>
+        <w:t>alpha</w:t>
+      </w:r>
+      <w:r>
+        <w:t>_fe</w:t>
+      </w:r>
+      <w:proofErr w:type="spellEnd"/>
+      <w:r>
+        <w:t>: small values allow the fixed effects to take very large values (risking overfitting), whereas large values shrink them toward zero so that countries and years are tre</w:t>
+      </w:r>
+      <w:r>
+        <w:t xml:space="preserve">ated more similarly. I select </w:t>
+      </w:r>
+      <w:proofErr w:type="spellStart"/>
+      <w:r>
+        <w:t>alpha_fe</w:t>
+      </w:r>
+      <w:proofErr w:type="spellEnd"/>
+      <w:r>
+        <w:t xml:space="preserve"> on a validation grid 10</w:t>
+      </w:r>
+      <w:proofErr w:type="gramStart"/>
+      <w:r>
+        <w:t>^{</w:t>
+      </w:r>
+      <w:proofErr w:type="gramEnd"/>
+      <w:r>
+        <w:t>-4} to 10^{1}</w:t>
+      </w:r>
+      <w:r>
+        <w:t>, comparing weighted log</w:t>
+      </w:r>
+      <w:r>
+        <w:rPr>
+          <w:rFonts w:ascii="Cambria Math" w:hAnsi="Cambria Math" w:cs="Cambria Math"/>
+        </w:rPr>
+        <w:t>‑</w:t>
+      </w:r>
+      <w:r>
+        <w:t>loss and AUC on the 2008</w:t>
+      </w:r>
+      <w:r>
+        <w:rPr>
+          <w:rFonts w:ascii="Calibri" w:hAnsi="Calibri" w:cs="Calibri"/>
+        </w:rPr>
+        <w:t>–</w:t>
+      </w:r>
+      <w:r>
+        <w:t>2010 validation period. Very</w:t>
+      </w:r>
+      <w:r>
+        <w:t xml:space="preserve"> small </w:t>
+      </w:r>
+      <w:proofErr w:type="spellStart"/>
+      <w:r>
+        <w:t>alpha_</w:t>
+      </w:r>
+      <w:r>
+        <w:t>fe</w:t>
+      </w:r>
+      <w:proofErr w:type="spellEnd"/>
+      <w:r>
+        <w:t xml:space="preserve"> values produce almost perfect in</w:t>
+      </w:r>
+      <w:r>
+        <w:rPr>
+          <w:rFonts w:ascii="Cambria Math" w:hAnsi="Cambria Math" w:cs="Cambria Math"/>
+        </w:rPr>
+        <w:t>‑</w:t>
+      </w:r>
+      <w:r>
+        <w:t>sample fit but poor validation performance, indicating overfitting, while larger values improve validation metrics at the cost of some training fit. The best trade</w:t>
+      </w:r>
+      <w:r>
+        <w:rPr>
+          <w:rFonts w:ascii="Cambria Math" w:hAnsi="Cambria Math" w:cs="Cambria Math"/>
+        </w:rPr>
+        <w:t>‑</w:t>
+      </w:r>
+      <w:r>
+        <w:t xml:space="preserve">off is obtained at </w:t>
+      </w:r>
+      <w:proofErr w:type="spellStart"/>
+      <w:r>
+        <w:t>alpha_fe</w:t>
+      </w:r>
+      <w:proofErr w:type="spellEnd"/>
+      <w:r>
+        <w:t xml:space="preserve"> = 10, where train and validation log</w:t>
+      </w:r>
+      <w:r>
+        <w:rPr>
+          <w:rFonts w:ascii="Cambria Math" w:hAnsi="Cambria Math" w:cs="Cambria Math"/>
+        </w:rPr>
+        <w:t>‑</w:t>
+      </w:r>
+      <w:r>
+        <w:t>loss/AUC are similar, implying that the model generalizes well and that country/year fixed effects are sufficiently regularized without distorting the estimated impact of the lagged Z</w:t>
+      </w:r>
+      <w:r>
+        <w:rPr>
+          <w:rFonts w:ascii="Cambria Math" w:hAnsi="Cambria Math" w:cs="Cambria Math"/>
+        </w:rPr>
+        <w:t>‑</w:t>
+      </w:r>
+      <w:r>
+        <w:t>score.</w:t>
+      </w:r>
+    </w:p>
+    <w:p/>
+    <w:p>
+      <w:pPr>
+        <w:pStyle w:val="Titlu1"/>
+      </w:pPr>
+      <w:r>
+        <w:t>Z-score + NPL regression ridge</w:t>
+      </w:r>
+    </w:p>
+    <w:p>
+      <w:r>
+        <w:rPr>
+          <w:b/>
+        </w:rPr>
+        <w:t>Lagged Z</w:t>
+      </w:r>
+      <w:r>
+        <w:rPr>
+          <w:rFonts w:ascii="Cambria Math" w:hAnsi="Cambria Math" w:cs="Cambria Math"/>
+          <w:b/>
+        </w:rPr>
+        <w:t>‑</w:t>
+      </w:r>
+      <w:r>
+        <w:rPr>
+          <w:b/>
+        </w:rPr>
+        <w:t>Score (GFDD.SI.01_LAG1)</w:t>
+      </w:r>
+      <w:r>
+        <w:t xml:space="preserve"> has a </w:t>
+      </w:r>
+      <w:r>
+        <w:t xml:space="preserve">negative coefficient, </w:t>
+      </w:r>
+      <w:r>
+        <w:t>meaning that, conditional on everything else, a 1</w:t>
+      </w:r>
+      <w:r>
+        <w:rPr>
+          <w:rFonts w:ascii="Cambria Math" w:hAnsi="Cambria Math" w:cs="Cambria Math"/>
+        </w:rPr>
+        <w:t>‑</w:t>
+      </w:r>
+      <w:r>
+        <w:t>SD increase in past Z</w:t>
+      </w:r>
+      <w:r>
+        <w:rPr>
+          <w:rFonts w:ascii="Cambria Math" w:hAnsi="Cambria Math" w:cs="Cambria Math"/>
+        </w:rPr>
+        <w:t>‑</w:t>
+      </w:r>
+      <w:r>
+        <w:t>Score still reduces the odds of a crisis by about 11%, consistent with the idea that more stable banking systems are less crisis</w:t>
+      </w:r>
+      <w:r>
+        <w:rPr>
+          <w:rFonts w:ascii="Cambria Math" w:hAnsi="Cambria Math" w:cs="Cambria Math"/>
+        </w:rPr>
+        <w:t>‑</w:t>
+      </w:r>
+      <w:r>
+        <w:t xml:space="preserve">prone.  </w:t>
+      </w:r>
+    </w:p>
+    <w:p>
+      <w:r>
+        <w:rPr>
+          <w:b/>
+        </w:rPr>
+        <w:t>Lagged NPL (GFDD.SI.02_LAG1)</w:t>
+      </w:r>
+      <w:r>
+        <w:rPr>
+          <w:b/>
+        </w:rPr>
+        <w:t xml:space="preserve"> </w:t>
+      </w:r>
+      <w:r>
+        <w:t>has a positive coefficient</w:t>
+      </w:r>
+      <w:r>
+        <w:t xml:space="preserve">, </w:t>
+      </w:r>
+      <w:r>
+        <w:t>implying that higher past NPL ratios are associated with substantially higher crisis odds, which is economically sensible as deteriorating loan quality signals balance</w:t>
+      </w:r>
+      <w:r>
+        <w:rPr>
+          <w:rFonts w:ascii="Cambria Math" w:hAnsi="Cambria Math" w:cs="Cambria Math"/>
+        </w:rPr>
+        <w:t>‑</w:t>
+      </w:r>
+      <w:r>
+        <w:t xml:space="preserve">sheet stress.  </w:t>
+      </w:r>
+    </w:p>
+    <w:p>
+      <w:r>
+        <w:rPr>
+          <w:b/>
+        </w:rPr>
+        <w:t>Country and year fixed effects</w:t>
+      </w:r>
+      <w:r>
+        <w:t xml:space="preserve"> remain small and mostly close to one in odds</w:t>
+      </w:r>
+      <w:r>
+        <w:rPr>
+          <w:rFonts w:ascii="Cambria Math" w:hAnsi="Cambria Math" w:cs="Cambria Math"/>
+        </w:rPr>
+        <w:t>‑</w:t>
+      </w:r>
+      <w:r>
+        <w:t>ratio terms, capturing modest cross</w:t>
+      </w:r>
+      <w:r>
+        <w:rPr>
+          <w:rFonts w:ascii="Cambria Math" w:hAnsi="Cambria Math" w:cs="Cambria Math"/>
+        </w:rPr>
+        <w:t>‑</w:t>
+      </w:r>
+      <w:r>
+        <w:t xml:space="preserve">country and time variation around the global baseline but not dominating the regression.  </w:t>
+      </w:r>
+    </w:p>
+    <w:p>
+      <w:r>
+        <w:t>However, because this specification performs clearly worse on the 2008–2010 validation period (higher log</w:t>
+      </w:r>
+      <w:r>
+        <w:rPr>
+          <w:rFonts w:ascii="Cambria Math" w:hAnsi="Cambria Math" w:cs="Cambria Math"/>
+        </w:rPr>
+        <w:t>‑</w:t>
+      </w:r>
+      <w:r>
+        <w:t>loss, AUC &lt; 0.5), these coefficient patterns should be reported only as a robus</w:t>
+      </w:r>
+      <w:r>
+        <w:t>tness check.</w:t>
+      </w:r>
+    </w:p>
+    <w:p/>
+    <w:p>
+      <w:pPr>
+        <w:pStyle w:val="Titlu1"/>
+      </w:pPr>
+      <w:r>
+        <w:t>Z-score + Credit-to-deposits</w:t>
+      </w:r>
+    </w:p>
+    <w:p>
+      <w:r>
+        <w:t>Combining lagged Z</w:t>
+      </w:r>
+      <w:r>
+        <w:rPr>
+          <w:rFonts w:ascii="Cambria Math" w:hAnsi="Cambria Math" w:cs="Cambria Math"/>
+        </w:rPr>
+        <w:t>‑</w:t>
+      </w:r>
+      <w:r>
+        <w:t>Score with the credit</w:t>
+      </w:r>
+      <w:r>
+        <w:rPr>
+          <w:rFonts w:ascii="Cambria Math" w:hAnsi="Cambria Math" w:cs="Cambria Math"/>
+        </w:rPr>
+        <w:t>‑</w:t>
+      </w:r>
+      <w:r>
+        <w:t>to</w:t>
+      </w:r>
+      <w:r>
+        <w:rPr>
+          <w:rFonts w:ascii="Cambria Math" w:hAnsi="Cambria Math" w:cs="Cambria Math"/>
+        </w:rPr>
+        <w:t>‑</w:t>
+      </w:r>
+      <w:r>
+        <w:t>deposit ratio yields a</w:t>
+      </w:r>
+      <w:r>
+        <w:t xml:space="preserve"> model that generalizes well and is </w:t>
+      </w:r>
+      <w:r>
+        <w:t>particularly informative duri</w:t>
+      </w:r>
+      <w:r>
+        <w:t>ng the 2008–2010 crisis period</w:t>
+      </w:r>
+      <w:r>
+        <w:t xml:space="preserve">, where it shows good ranking power and slightly improved probability accuracy.  </w:t>
+      </w:r>
+    </w:p>
+    <w:p>
+      <w:r>
+        <w:t>Economically, this suggests that both bank stability (Z</w:t>
+      </w:r>
+      <w:r>
+        <w:rPr>
+          <w:rFonts w:ascii="Cambria Math" w:hAnsi="Cambria Math" w:cs="Cambria Math"/>
+        </w:rPr>
+        <w:t>‑</w:t>
+      </w:r>
+      <w:r>
+        <w:t>Score) and funding structure/leverage (credit</w:t>
+      </w:r>
+      <w:r>
+        <w:rPr>
+          <w:rFonts w:ascii="Cambria Math" w:hAnsi="Cambria Math" w:cs="Cambria Math"/>
+        </w:rPr>
+        <w:t>‑</w:t>
+      </w:r>
+      <w:r>
+        <w:t>to</w:t>
+      </w:r>
+      <w:r>
+        <w:rPr>
+          <w:rFonts w:ascii="Cambria Math" w:hAnsi="Cambria Math" w:cs="Cambria Math"/>
+        </w:rPr>
+        <w:t>‑</w:t>
+      </w:r>
+      <w:r>
+        <w:t>deposit) contain complementary early</w:t>
+      </w:r>
+      <w:r>
+        <w:rPr>
+          <w:rFonts w:ascii="Cambria Math" w:hAnsi="Cambria Math" w:cs="Cambria Math"/>
+        </w:rPr>
+        <w:t>‑</w:t>
+      </w:r>
+      <w:r>
+        <w:t>warning information about systemic banking distress, especially around the global financial cri</w:t>
+      </w:r>
+      <w:bookmarkStart w:id="0" w:name="_GoBack"/>
+      <w:bookmarkEnd w:id="0"/>
+      <w:r>
+        <w:t>sis.</w:t>
+      </w:r>
+    </w:p>
     <w:sectPr>
+      <w:headerReference w:type="default" r:id="rId8"/>
       <w:pgSz w:w="12240" w:h="15840"/>
       <w:pgMar w:top="1134" w:right="850" w:bottom="1134" w:left="1701" w:header="720" w:footer="720" w:gutter="0"/>
       <w:cols w:space="720"/>
@@ -1250,9 +2059,229 @@
 </w:document>
 </file>
 
+<file path=word/endnotes.xml><?xml version="1.0" encoding="utf-8"?>
+<w:endnotes xmlns:wpc="http://schemas.microsoft.com/office/word/2010/wordprocessingCanvas" xmlns:mc="http://schemas.openxmlformats.org/markup-compatibility/2006" xmlns:o="urn:schemas-microsoft-com:office:office" xmlns:r="http://schemas.openxmlformats.org/officeDocument/2006/relationships" xmlns:m="http://schemas.openxmlformats.org/officeDocument/2006/math" xmlns:v="urn:schemas-microsoft-com:vml" xmlns:wp14="http://schemas.microsoft.com/office/word/2010/wordprocessingDrawing" xmlns:wp="http://schemas.openxmlformats.org/drawingml/2006/wordprocessingDrawing" xmlns:w10="urn:schemas-microsoft-com:office:word" xmlns:w="http://schemas.openxmlformats.org/wordprocessingml/2006/main" xmlns:w14="http://schemas.microsoft.com/office/word/2010/wordml" xmlns:w15="http://schemas.microsoft.com/office/word/2012/wordml" xmlns:wpg="http://schemas.microsoft.com/office/word/2010/wordprocessingGroup" xmlns:wpi="http://schemas.microsoft.com/office/word/2010/wordprocessingInk" xmlns:wne="http://schemas.microsoft.com/office/word/2006/wordml" xmlns:wps="http://schemas.microsoft.com/office/word/2010/wordprocessingShape" mc:Ignorable="w14 w15 wp14">
+  <w:endnote w:type="separator" w:id="-1">
+    <w:p>
+      <w:pPr>
+        <w:spacing w:after="0" w:line="240" w:lineRule="auto"/>
+      </w:pPr>
+      <w:r>
+        <w:separator/>
+      </w:r>
+    </w:p>
+  </w:endnote>
+  <w:endnote w:type="continuationSeparator" w:id="0">
+    <w:p>
+      <w:pPr>
+        <w:spacing w:after="0" w:line="240" w:lineRule="auto"/>
+      </w:pPr>
+      <w:r>
+        <w:continuationSeparator/>
+      </w:r>
+    </w:p>
+  </w:endnote>
+</w:endnotes>
+</file>
+
+<file path=word/footnotes.xml><?xml version="1.0" encoding="utf-8"?>
+<w:footnotes xmlns:wpc="http://schemas.microsoft.com/office/word/2010/wordprocessingCanvas" xmlns:mc="http://schemas.openxmlformats.org/markup-compatibility/2006" xmlns:o="urn:schemas-microsoft-com:office:office" xmlns:r="http://schemas.openxmlformats.org/officeDocument/2006/relationships" xmlns:m="http://schemas.openxmlformats.org/officeDocument/2006/math" xmlns:v="urn:schemas-microsoft-com:vml" xmlns:wp14="http://schemas.microsoft.com/office/word/2010/wordprocessingDrawing" xmlns:wp="http://schemas.openxmlformats.org/drawingml/2006/wordprocessingDrawing" xmlns:w10="urn:schemas-microsoft-com:office:word" xmlns:w="http://schemas.openxmlformats.org/wordprocessingml/2006/main" xmlns:w14="http://schemas.microsoft.com/office/word/2010/wordml" xmlns:w15="http://schemas.microsoft.com/office/word/2012/wordml" xmlns:wpg="http://schemas.microsoft.com/office/word/2010/wordprocessingGroup" xmlns:wpi="http://schemas.microsoft.com/office/word/2010/wordprocessingInk" xmlns:wne="http://schemas.microsoft.com/office/word/2006/wordml" xmlns:wps="http://schemas.microsoft.com/office/word/2010/wordprocessingShape" mc:Ignorable="w14 w15 wp14">
+  <w:footnote w:type="separator" w:id="-1">
+    <w:p>
+      <w:pPr>
+        <w:spacing w:after="0" w:line="240" w:lineRule="auto"/>
+      </w:pPr>
+      <w:r>
+        <w:separator/>
+      </w:r>
+    </w:p>
+  </w:footnote>
+  <w:footnote w:type="continuationSeparator" w:id="0">
+    <w:p>
+      <w:pPr>
+        <w:spacing w:after="0" w:line="240" w:lineRule="auto"/>
+      </w:pPr>
+      <w:r>
+        <w:continuationSeparator/>
+      </w:r>
+    </w:p>
+  </w:footnote>
+</w:footnotes>
+</file>
+
+<file path=word/header1.xml><?xml version="1.0" encoding="utf-8"?>
+<w:hdr xmlns:wpc="http://schemas.microsoft.com/office/word/2010/wordprocessingCanvas" xmlns:mc="http://schemas.openxmlformats.org/markup-compatibility/2006" xmlns:o="urn:schemas-microsoft-com:office:office" xmlns:r="http://schemas.openxmlformats.org/officeDocument/2006/relationships" xmlns:m="http://schemas.openxmlformats.org/officeDocument/2006/math" xmlns:v="urn:schemas-microsoft-com:vml" xmlns:wp14="http://schemas.microsoft.com/office/word/2010/wordprocessingDrawing" xmlns:wp="http://schemas.openxmlformats.org/drawingml/2006/wordprocessingDrawing" xmlns:w10="urn:schemas-microsoft-com:office:word" xmlns:w="http://schemas.openxmlformats.org/wordprocessingml/2006/main" xmlns:w14="http://schemas.microsoft.com/office/word/2010/wordml" xmlns:w15="http://schemas.microsoft.com/office/word/2012/wordml" xmlns:wpg="http://schemas.microsoft.com/office/word/2010/wordprocessingGroup" xmlns:wpi="http://schemas.microsoft.com/office/word/2010/wordprocessingInk" xmlns:wne="http://schemas.microsoft.com/office/word/2006/wordml" xmlns:wps="http://schemas.microsoft.com/office/word/2010/wordprocessingShape" mc:Ignorable="w14 w15 wp14">
+  <w:p>
+    <w:pPr>
+      <w:pStyle w:val="Antet"/>
+    </w:pPr>
+    <w:proofErr w:type="gramStart"/>
+    <w:r>
+      <w:t>rare-event</w:t>
+    </w:r>
+    <w:proofErr w:type="gramEnd"/>
+    <w:r>
+      <w:t xml:space="preserve"> logit (King &amp; Zeng)</w:t>
+    </w:r>
+    <w:r>
+      <w:t>?</w:t>
+    </w:r>
+  </w:p>
+</w:hdr>
+</file>
+
 <file path=word/numbering.xml><?xml version="1.0" encoding="utf-8"?>
-<w:numbering xmlns:wpc="http://schemas.microsoft.com/office/word/2010/wordprocessingCanvas" xmlns:cx="http://schemas.microsoft.com/office/drawing/2014/chartex" xmlns:cx1="http://schemas.microsoft.com/office/drawing/2015/9/8/chartex" xmlns:cx2="http://schemas.microsoft.com/office/drawing/2015/10/21/chartex" xmlns:cx3="http://schemas.microsoft.com/office/drawing/2016/5/9/chartex" xmlns:cx4="http://schemas.microsoft.com/office/drawing/2016/5/10/chartex" xmlns:cx5="http://schemas.microsoft.com/office/drawing/2016/5/11/chartex" xmlns:cx6="http://schemas.microsoft.com/office/drawing/2016/5/12/chartex" xmlns:cx7="http://schemas.microsoft.com/office/drawing/2016/5/13/chartex" xmlns:cx8="http://schemas.microsoft.com/office/drawing/2016/5/14/chartex" xmlns:mc="http://schemas.openxmlformats.org/markup-compatibility/2006" xmlns:aink="http://schemas.microsoft.com/office/drawing/2016/ink" xmlns:am3d="http://schemas.microsoft.com/office/drawing/2017/model3d" xmlns:o="urn:schemas-microsoft-com:office:office" xmlns:r="http://schemas.openxmlformats.org/officeDocument/2006/relationships" xmlns:m="http://schemas.openxmlformats.org/officeDocument/2006/math" xmlns:v="urn:schemas-microsoft-com:vml" xmlns:wp14="http://schemas.microsoft.com/office/word/2010/wordprocessingDrawing" xmlns:wp="http://schemas.openxmlformats.org/drawingml/2006/wordprocessingDrawing" xmlns:w10="urn:schemas-microsoft-com:office:word" xmlns:w="http://schemas.openxmlformats.org/wordprocessingml/2006/main" xmlns:w14="http://schemas.microsoft.com/office/word/2010/wordml" xmlns:w15="http://schemas.microsoft.com/office/word/2012/wordml" xmlns:w16cid="http://schemas.microsoft.com/office/word/2016/wordml/cid" xmlns:w16se="http://schemas.microsoft.com/office/word/2015/wordml/symex" xmlns:wpg="http://schemas.microsoft.com/office/word/2010/wordprocessingGroup" xmlns:wpi="http://schemas.microsoft.com/office/word/2010/wordprocessingInk" xmlns:wne="http://schemas.microsoft.com/office/word/2006/wordml" xmlns:wps="http://schemas.microsoft.com/office/word/2010/wordprocessingShape" mc:Ignorable="w14 w15 w16se w16cid wp14">
+<w:numbering xmlns:wpc="http://schemas.microsoft.com/office/word/2010/wordprocessingCanvas" xmlns:mc="http://schemas.openxmlformats.org/markup-compatibility/2006" xmlns:o="urn:schemas-microsoft-com:office:office" xmlns:r="http://schemas.openxmlformats.org/officeDocument/2006/relationships" xmlns:m="http://schemas.openxmlformats.org/officeDocument/2006/math" xmlns:v="urn:schemas-microsoft-com:vml" xmlns:wp14="http://schemas.microsoft.com/office/word/2010/wordprocessingDrawing" xmlns:wp="http://schemas.openxmlformats.org/drawingml/2006/wordprocessingDrawing" xmlns:w10="urn:schemas-microsoft-com:office:word" xmlns:w="http://schemas.openxmlformats.org/wordprocessingml/2006/main" xmlns:w14="http://schemas.microsoft.com/office/word/2010/wordml" xmlns:w15="http://schemas.microsoft.com/office/word/2012/wordml" xmlns:wpg="http://schemas.microsoft.com/office/word/2010/wordprocessingGroup" xmlns:wpi="http://schemas.microsoft.com/office/word/2010/wordprocessingInk" xmlns:wne="http://schemas.microsoft.com/office/word/2006/wordml" xmlns:wps="http://schemas.microsoft.com/office/word/2010/wordprocessingShape" mc:Ignorable="w14 w15 wp14">
   <w:abstractNum w:abstractNumId="0" w15:restartNumberingAfterBreak="0">
+    <w:nsid w:val="0B5B5F69"/>
+    <w:multiLevelType w:val="multilevel"/>
+    <w:tmpl w:val="06842FEE"/>
+    <w:lvl w:ilvl="0">
+      <w:start w:val="1"/>
+      <w:numFmt w:val="bullet"/>
+      <w:lvlText w:val=""/>
+      <w:lvlJc w:val="left"/>
+      <w:pPr>
+        <w:tabs>
+          <w:tab w:val="num" w:pos="720"/>
+        </w:tabs>
+        <w:ind w:left="720" w:hanging="360"/>
+      </w:pPr>
+      <w:rPr>
+        <w:rFonts w:ascii="Symbol" w:hAnsi="Symbol" w:hint="default"/>
+        <w:sz w:val="20"/>
+      </w:rPr>
+    </w:lvl>
+    <w:lvl w:ilvl="1" w:tentative="1">
+      <w:start w:val="1"/>
+      <w:numFmt w:val="bullet"/>
+      <w:lvlText w:val="o"/>
+      <w:lvlJc w:val="left"/>
+      <w:pPr>
+        <w:tabs>
+          <w:tab w:val="num" w:pos="1440"/>
+        </w:tabs>
+        <w:ind w:left="1440" w:hanging="360"/>
+      </w:pPr>
+      <w:rPr>
+        <w:rFonts w:ascii="Courier New" w:hAnsi="Courier New" w:hint="default"/>
+        <w:sz w:val="20"/>
+      </w:rPr>
+    </w:lvl>
+    <w:lvl w:ilvl="2" w:tentative="1">
+      <w:start w:val="1"/>
+      <w:numFmt w:val="bullet"/>
+      <w:lvlText w:val=""/>
+      <w:lvlJc w:val="left"/>
+      <w:pPr>
+        <w:tabs>
+          <w:tab w:val="num" w:pos="2160"/>
+        </w:tabs>
+        <w:ind w:left="2160" w:hanging="360"/>
+      </w:pPr>
+      <w:rPr>
+        <w:rFonts w:ascii="Wingdings" w:hAnsi="Wingdings" w:hint="default"/>
+        <w:sz w:val="20"/>
+      </w:rPr>
+    </w:lvl>
+    <w:lvl w:ilvl="3" w:tentative="1">
+      <w:start w:val="1"/>
+      <w:numFmt w:val="bullet"/>
+      <w:lvlText w:val=""/>
+      <w:lvlJc w:val="left"/>
+      <w:pPr>
+        <w:tabs>
+          <w:tab w:val="num" w:pos="2880"/>
+        </w:tabs>
+        <w:ind w:left="2880" w:hanging="360"/>
+      </w:pPr>
+      <w:rPr>
+        <w:rFonts w:ascii="Wingdings" w:hAnsi="Wingdings" w:hint="default"/>
+        <w:sz w:val="20"/>
+      </w:rPr>
+    </w:lvl>
+    <w:lvl w:ilvl="4" w:tentative="1">
+      <w:start w:val="1"/>
+      <w:numFmt w:val="bullet"/>
+      <w:lvlText w:val=""/>
+      <w:lvlJc w:val="left"/>
+      <w:pPr>
+        <w:tabs>
+          <w:tab w:val="num" w:pos="3600"/>
+        </w:tabs>
+        <w:ind w:left="3600" w:hanging="360"/>
+      </w:pPr>
+      <w:rPr>
+        <w:rFonts w:ascii="Wingdings" w:hAnsi="Wingdings" w:hint="default"/>
+        <w:sz w:val="20"/>
+      </w:rPr>
+    </w:lvl>
+    <w:lvl w:ilvl="5" w:tentative="1">
+      <w:start w:val="1"/>
+      <w:numFmt w:val="bullet"/>
+      <w:lvlText w:val=""/>
+      <w:lvlJc w:val="left"/>
+      <w:pPr>
+        <w:tabs>
+          <w:tab w:val="num" w:pos="4320"/>
+        </w:tabs>
+        <w:ind w:left="4320" w:hanging="360"/>
+      </w:pPr>
+      <w:rPr>
+        <w:rFonts w:ascii="Wingdings" w:hAnsi="Wingdings" w:hint="default"/>
+        <w:sz w:val="20"/>
+      </w:rPr>
+    </w:lvl>
+    <w:lvl w:ilvl="6" w:tentative="1">
+      <w:start w:val="1"/>
+      <w:numFmt w:val="bullet"/>
+      <w:lvlText w:val=""/>
+      <w:lvlJc w:val="left"/>
+      <w:pPr>
+        <w:tabs>
+          <w:tab w:val="num" w:pos="5040"/>
+        </w:tabs>
+        <w:ind w:left="5040" w:hanging="360"/>
+      </w:pPr>
+      <w:rPr>
+        <w:rFonts w:ascii="Wingdings" w:hAnsi="Wingdings" w:hint="default"/>
+        <w:sz w:val="20"/>
+      </w:rPr>
+    </w:lvl>
+    <w:lvl w:ilvl="7" w:tentative="1">
+      <w:start w:val="1"/>
+      <w:numFmt w:val="bullet"/>
+      <w:lvlText w:val=""/>
+      <w:lvlJc w:val="left"/>
+      <w:pPr>
+        <w:tabs>
+          <w:tab w:val="num" w:pos="5760"/>
+        </w:tabs>
+        <w:ind w:left="5760" w:hanging="360"/>
+      </w:pPr>
+      <w:rPr>
+        <w:rFonts w:ascii="Wingdings" w:hAnsi="Wingdings" w:hint="default"/>
+        <w:sz w:val="20"/>
+      </w:rPr>
+    </w:lvl>
+    <w:lvl w:ilvl="8" w:tentative="1">
+      <w:start w:val="1"/>
+      <w:numFmt w:val="bullet"/>
+      <w:lvlText w:val=""/>
+      <w:lvlJc w:val="left"/>
+      <w:pPr>
+        <w:tabs>
+          <w:tab w:val="num" w:pos="6480"/>
+        </w:tabs>
+        <w:ind w:left="6480" w:hanging="360"/>
+      </w:pPr>
+      <w:rPr>
+        <w:rFonts w:ascii="Wingdings" w:hAnsi="Wingdings" w:hint="default"/>
+        <w:sz w:val="20"/>
+      </w:rPr>
+    </w:lvl>
+  </w:abstractNum>
+  <w:abstractNum w:abstractNumId="1" w15:restartNumberingAfterBreak="0">
     <w:nsid w:val="19417587"/>
     <w:multiLevelType w:val="multilevel"/>
     <w:tmpl w:val="2F565E84"/>
@@ -1401,7 +2430,7 @@
       </w:rPr>
     </w:lvl>
   </w:abstractNum>
-  <w:abstractNum w:abstractNumId="1" w15:restartNumberingAfterBreak="0">
+  <w:abstractNum w:abstractNumId="2" w15:restartNumberingAfterBreak="0">
     <w:nsid w:val="1CC606EF"/>
     <w:multiLevelType w:val="multilevel"/>
     <w:tmpl w:val="52501D18"/>
@@ -1550,7 +2579,7 @@
       </w:rPr>
     </w:lvl>
   </w:abstractNum>
-  <w:abstractNum w:abstractNumId="2" w15:restartNumberingAfterBreak="0">
+  <w:abstractNum w:abstractNumId="3" w15:restartNumberingAfterBreak="0">
     <w:nsid w:val="267A42A1"/>
     <w:multiLevelType w:val="multilevel"/>
     <w:tmpl w:val="9568538C"/>
@@ -1663,7 +2692,7 @@
       </w:pPr>
     </w:lvl>
   </w:abstractNum>
-  <w:abstractNum w:abstractNumId="3" w15:restartNumberingAfterBreak="0">
+  <w:abstractNum w:abstractNumId="4" w15:restartNumberingAfterBreak="0">
     <w:nsid w:val="275A4EB1"/>
     <w:multiLevelType w:val="multilevel"/>
     <w:tmpl w:val="6128A6E8"/>
@@ -1812,7 +2841,156 @@
       </w:rPr>
     </w:lvl>
   </w:abstractNum>
-  <w:abstractNum w:abstractNumId="4" w15:restartNumberingAfterBreak="0">
+  <w:abstractNum w:abstractNumId="5" w15:restartNumberingAfterBreak="0">
+    <w:nsid w:val="33893F65"/>
+    <w:multiLevelType w:val="multilevel"/>
+    <w:tmpl w:val="A2C8559E"/>
+    <w:lvl w:ilvl="0">
+      <w:start w:val="1"/>
+      <w:numFmt w:val="bullet"/>
+      <w:lvlText w:val=""/>
+      <w:lvlJc w:val="left"/>
+      <w:pPr>
+        <w:tabs>
+          <w:tab w:val="num" w:pos="720"/>
+        </w:tabs>
+        <w:ind w:left="720" w:hanging="360"/>
+      </w:pPr>
+      <w:rPr>
+        <w:rFonts w:ascii="Symbol" w:hAnsi="Symbol" w:hint="default"/>
+        <w:sz w:val="20"/>
+      </w:rPr>
+    </w:lvl>
+    <w:lvl w:ilvl="1" w:tentative="1">
+      <w:start w:val="1"/>
+      <w:numFmt w:val="bullet"/>
+      <w:lvlText w:val="o"/>
+      <w:lvlJc w:val="left"/>
+      <w:pPr>
+        <w:tabs>
+          <w:tab w:val="num" w:pos="1440"/>
+        </w:tabs>
+        <w:ind w:left="1440" w:hanging="360"/>
+      </w:pPr>
+      <w:rPr>
+        <w:rFonts w:ascii="Courier New" w:hAnsi="Courier New" w:hint="default"/>
+        <w:sz w:val="20"/>
+      </w:rPr>
+    </w:lvl>
+    <w:lvl w:ilvl="2" w:tentative="1">
+      <w:start w:val="1"/>
+      <w:numFmt w:val="bullet"/>
+      <w:lvlText w:val=""/>
+      <w:lvlJc w:val="left"/>
+      <w:pPr>
+        <w:tabs>
+          <w:tab w:val="num" w:pos="2160"/>
+        </w:tabs>
+        <w:ind w:left="2160" w:hanging="360"/>
+      </w:pPr>
+      <w:rPr>
+        <w:rFonts w:ascii="Wingdings" w:hAnsi="Wingdings" w:hint="default"/>
+        <w:sz w:val="20"/>
+      </w:rPr>
+    </w:lvl>
+    <w:lvl w:ilvl="3" w:tentative="1">
+      <w:start w:val="1"/>
+      <w:numFmt w:val="bullet"/>
+      <w:lvlText w:val=""/>
+      <w:lvlJc w:val="left"/>
+      <w:pPr>
+        <w:tabs>
+          <w:tab w:val="num" w:pos="2880"/>
+        </w:tabs>
+        <w:ind w:left="2880" w:hanging="360"/>
+      </w:pPr>
+      <w:rPr>
+        <w:rFonts w:ascii="Wingdings" w:hAnsi="Wingdings" w:hint="default"/>
+        <w:sz w:val="20"/>
+      </w:rPr>
+    </w:lvl>
+    <w:lvl w:ilvl="4" w:tentative="1">
+      <w:start w:val="1"/>
+      <w:numFmt w:val="bullet"/>
+      <w:lvlText w:val=""/>
+      <w:lvlJc w:val="left"/>
+      <w:pPr>
+        <w:tabs>
+          <w:tab w:val="num" w:pos="3600"/>
+        </w:tabs>
+        <w:ind w:left="3600" w:hanging="360"/>
+      </w:pPr>
+      <w:rPr>
+        <w:rFonts w:ascii="Wingdings" w:hAnsi="Wingdings" w:hint="default"/>
+        <w:sz w:val="20"/>
+      </w:rPr>
+    </w:lvl>
+    <w:lvl w:ilvl="5" w:tentative="1">
+      <w:start w:val="1"/>
+      <w:numFmt w:val="bullet"/>
+      <w:lvlText w:val=""/>
+      <w:lvlJc w:val="left"/>
+      <w:pPr>
+        <w:tabs>
+          <w:tab w:val="num" w:pos="4320"/>
+        </w:tabs>
+        <w:ind w:left="4320" w:hanging="360"/>
+      </w:pPr>
+      <w:rPr>
+        <w:rFonts w:ascii="Wingdings" w:hAnsi="Wingdings" w:hint="default"/>
+        <w:sz w:val="20"/>
+      </w:rPr>
+    </w:lvl>
+    <w:lvl w:ilvl="6" w:tentative="1">
+      <w:start w:val="1"/>
+      <w:numFmt w:val="bullet"/>
+      <w:lvlText w:val=""/>
+      <w:lvlJc w:val="left"/>
+      <w:pPr>
+        <w:tabs>
+          <w:tab w:val="num" w:pos="5040"/>
+        </w:tabs>
+        <w:ind w:left="5040" w:hanging="360"/>
+      </w:pPr>
+      <w:rPr>
+        <w:rFonts w:ascii="Wingdings" w:hAnsi="Wingdings" w:hint="default"/>
+        <w:sz w:val="20"/>
+      </w:rPr>
+    </w:lvl>
+    <w:lvl w:ilvl="7" w:tentative="1">
+      <w:start w:val="1"/>
+      <w:numFmt w:val="bullet"/>
+      <w:lvlText w:val=""/>
+      <w:lvlJc w:val="left"/>
+      <w:pPr>
+        <w:tabs>
+          <w:tab w:val="num" w:pos="5760"/>
+        </w:tabs>
+        <w:ind w:left="5760" w:hanging="360"/>
+      </w:pPr>
+      <w:rPr>
+        <w:rFonts w:ascii="Wingdings" w:hAnsi="Wingdings" w:hint="default"/>
+        <w:sz w:val="20"/>
+      </w:rPr>
+    </w:lvl>
+    <w:lvl w:ilvl="8" w:tentative="1">
+      <w:start w:val="1"/>
+      <w:numFmt w:val="bullet"/>
+      <w:lvlText w:val=""/>
+      <w:lvlJc w:val="left"/>
+      <w:pPr>
+        <w:tabs>
+          <w:tab w:val="num" w:pos="6480"/>
+        </w:tabs>
+        <w:ind w:left="6480" w:hanging="360"/>
+      </w:pPr>
+      <w:rPr>
+        <w:rFonts w:ascii="Wingdings" w:hAnsi="Wingdings" w:hint="default"/>
+        <w:sz w:val="20"/>
+      </w:rPr>
+    </w:lvl>
+  </w:abstractNum>
+  <w:abstractNum w:abstractNumId="6" w15:restartNumberingAfterBreak="0">
     <w:nsid w:val="34F55787"/>
     <w:multiLevelType w:val="multilevel"/>
     <w:tmpl w:val="3AA64A78"/>
@@ -1961,7 +3139,7 @@
       </w:rPr>
     </w:lvl>
   </w:abstractNum>
-  <w:abstractNum w:abstractNumId="5" w15:restartNumberingAfterBreak="0">
+  <w:abstractNum w:abstractNumId="7" w15:restartNumberingAfterBreak="0">
     <w:nsid w:val="362B5C8A"/>
     <w:multiLevelType w:val="multilevel"/>
     <w:tmpl w:val="B5225C26"/>
@@ -2110,7 +3288,7 @@
       </w:rPr>
     </w:lvl>
   </w:abstractNum>
-  <w:abstractNum w:abstractNumId="6" w15:restartNumberingAfterBreak="0">
+  <w:abstractNum w:abstractNumId="8" w15:restartNumberingAfterBreak="0">
     <w:nsid w:val="37DA5EA5"/>
     <w:multiLevelType w:val="multilevel"/>
     <w:tmpl w:val="51F44CEC"/>
@@ -2259,7 +3437,7 @@
       </w:rPr>
     </w:lvl>
   </w:abstractNum>
-  <w:abstractNum w:abstractNumId="7" w15:restartNumberingAfterBreak="0">
+  <w:abstractNum w:abstractNumId="9" w15:restartNumberingAfterBreak="0">
     <w:nsid w:val="38346CB3"/>
     <w:multiLevelType w:val="multilevel"/>
     <w:tmpl w:val="AF0ABE0E"/>
@@ -2372,7 +3550,7 @@
       </w:pPr>
     </w:lvl>
   </w:abstractNum>
-  <w:abstractNum w:abstractNumId="8" w15:restartNumberingAfterBreak="0">
+  <w:abstractNum w:abstractNumId="10" w15:restartNumberingAfterBreak="0">
     <w:nsid w:val="397863D9"/>
     <w:multiLevelType w:val="multilevel"/>
     <w:tmpl w:val="ADE0D73E"/>
@@ -2521,7 +3699,7 @@
       </w:rPr>
     </w:lvl>
   </w:abstractNum>
-  <w:abstractNum w:abstractNumId="9" w15:restartNumberingAfterBreak="0">
+  <w:abstractNum w:abstractNumId="11" w15:restartNumberingAfterBreak="0">
     <w:nsid w:val="48F05CAA"/>
     <w:multiLevelType w:val="multilevel"/>
     <w:tmpl w:val="3B3CBF46"/>
@@ -2670,7 +3848,7 @@
       </w:rPr>
     </w:lvl>
   </w:abstractNum>
-  <w:abstractNum w:abstractNumId="10" w15:restartNumberingAfterBreak="0">
+  <w:abstractNum w:abstractNumId="12" w15:restartNumberingAfterBreak="0">
     <w:nsid w:val="49F1631D"/>
     <w:multiLevelType w:val="multilevel"/>
     <w:tmpl w:val="1E74C984"/>
@@ -2819,7 +3997,7 @@
       </w:rPr>
     </w:lvl>
   </w:abstractNum>
-  <w:abstractNum w:abstractNumId="11" w15:restartNumberingAfterBreak="0">
+  <w:abstractNum w:abstractNumId="13" w15:restartNumberingAfterBreak="0">
     <w:nsid w:val="4AA138E2"/>
     <w:multiLevelType w:val="multilevel"/>
     <w:tmpl w:val="E7C2A370"/>
@@ -2968,7 +4146,7 @@
       </w:rPr>
     </w:lvl>
   </w:abstractNum>
-  <w:abstractNum w:abstractNumId="12" w15:restartNumberingAfterBreak="0">
+  <w:abstractNum w:abstractNumId="14" w15:restartNumberingAfterBreak="0">
     <w:nsid w:val="545B75F9"/>
     <w:multiLevelType w:val="multilevel"/>
     <w:tmpl w:val="69E0348A"/>
@@ -3117,7 +4295,7 @@
       </w:rPr>
     </w:lvl>
   </w:abstractNum>
-  <w:abstractNum w:abstractNumId="13" w15:restartNumberingAfterBreak="0">
+  <w:abstractNum w:abstractNumId="15" w15:restartNumberingAfterBreak="0">
     <w:nsid w:val="56955DC3"/>
     <w:multiLevelType w:val="multilevel"/>
     <w:tmpl w:val="BDE45B6A"/>
@@ -3230,7 +4408,7 @@
       </w:pPr>
     </w:lvl>
   </w:abstractNum>
-  <w:abstractNum w:abstractNumId="14" w15:restartNumberingAfterBreak="0">
+  <w:abstractNum w:abstractNumId="16" w15:restartNumberingAfterBreak="0">
     <w:nsid w:val="586D0A84"/>
     <w:multiLevelType w:val="multilevel"/>
     <w:tmpl w:val="3EE2BA58"/>
@@ -3379,7 +4557,7 @@
       </w:rPr>
     </w:lvl>
   </w:abstractNum>
-  <w:abstractNum w:abstractNumId="15" w15:restartNumberingAfterBreak="0">
+  <w:abstractNum w:abstractNumId="17" w15:restartNumberingAfterBreak="0">
     <w:nsid w:val="6C95563A"/>
     <w:multiLevelType w:val="multilevel"/>
     <w:tmpl w:val="528C5A54"/>
@@ -3528,7 +4706,7 @@
       </w:rPr>
     </w:lvl>
   </w:abstractNum>
-  <w:abstractNum w:abstractNumId="16" w15:restartNumberingAfterBreak="0">
+  <w:abstractNum w:abstractNumId="18" w15:restartNumberingAfterBreak="0">
     <w:nsid w:val="7109428F"/>
     <w:multiLevelType w:val="multilevel"/>
     <w:tmpl w:val="3AA40844"/>
@@ -3677,71 +4855,229 @@
       </w:rPr>
     </w:lvl>
   </w:abstractNum>
+  <w:abstractNum w:abstractNumId="19" w15:restartNumberingAfterBreak="0">
+    <w:nsid w:val="7F216B86"/>
+    <w:multiLevelType w:val="multilevel"/>
+    <w:tmpl w:val="9A261B3C"/>
+    <w:lvl w:ilvl="0">
+      <w:start w:val="1"/>
+      <w:numFmt w:val="bullet"/>
+      <w:lvlText w:val=""/>
+      <w:lvlJc w:val="left"/>
+      <w:pPr>
+        <w:tabs>
+          <w:tab w:val="num" w:pos="720"/>
+        </w:tabs>
+        <w:ind w:left="720" w:hanging="360"/>
+      </w:pPr>
+      <w:rPr>
+        <w:rFonts w:ascii="Symbol" w:hAnsi="Symbol" w:hint="default"/>
+        <w:sz w:val="20"/>
+      </w:rPr>
+    </w:lvl>
+    <w:lvl w:ilvl="1" w:tentative="1">
+      <w:start w:val="1"/>
+      <w:numFmt w:val="bullet"/>
+      <w:lvlText w:val="o"/>
+      <w:lvlJc w:val="left"/>
+      <w:pPr>
+        <w:tabs>
+          <w:tab w:val="num" w:pos="1440"/>
+        </w:tabs>
+        <w:ind w:left="1440" w:hanging="360"/>
+      </w:pPr>
+      <w:rPr>
+        <w:rFonts w:ascii="Courier New" w:hAnsi="Courier New" w:hint="default"/>
+        <w:sz w:val="20"/>
+      </w:rPr>
+    </w:lvl>
+    <w:lvl w:ilvl="2" w:tentative="1">
+      <w:start w:val="1"/>
+      <w:numFmt w:val="bullet"/>
+      <w:lvlText w:val=""/>
+      <w:lvlJc w:val="left"/>
+      <w:pPr>
+        <w:tabs>
+          <w:tab w:val="num" w:pos="2160"/>
+        </w:tabs>
+        <w:ind w:left="2160" w:hanging="360"/>
+      </w:pPr>
+      <w:rPr>
+        <w:rFonts w:ascii="Wingdings" w:hAnsi="Wingdings" w:hint="default"/>
+        <w:sz w:val="20"/>
+      </w:rPr>
+    </w:lvl>
+    <w:lvl w:ilvl="3" w:tentative="1">
+      <w:start w:val="1"/>
+      <w:numFmt w:val="bullet"/>
+      <w:lvlText w:val=""/>
+      <w:lvlJc w:val="left"/>
+      <w:pPr>
+        <w:tabs>
+          <w:tab w:val="num" w:pos="2880"/>
+        </w:tabs>
+        <w:ind w:left="2880" w:hanging="360"/>
+      </w:pPr>
+      <w:rPr>
+        <w:rFonts w:ascii="Wingdings" w:hAnsi="Wingdings" w:hint="default"/>
+        <w:sz w:val="20"/>
+      </w:rPr>
+    </w:lvl>
+    <w:lvl w:ilvl="4" w:tentative="1">
+      <w:start w:val="1"/>
+      <w:numFmt w:val="bullet"/>
+      <w:lvlText w:val=""/>
+      <w:lvlJc w:val="left"/>
+      <w:pPr>
+        <w:tabs>
+          <w:tab w:val="num" w:pos="3600"/>
+        </w:tabs>
+        <w:ind w:left="3600" w:hanging="360"/>
+      </w:pPr>
+      <w:rPr>
+        <w:rFonts w:ascii="Wingdings" w:hAnsi="Wingdings" w:hint="default"/>
+        <w:sz w:val="20"/>
+      </w:rPr>
+    </w:lvl>
+    <w:lvl w:ilvl="5" w:tentative="1">
+      <w:start w:val="1"/>
+      <w:numFmt w:val="bullet"/>
+      <w:lvlText w:val=""/>
+      <w:lvlJc w:val="left"/>
+      <w:pPr>
+        <w:tabs>
+          <w:tab w:val="num" w:pos="4320"/>
+        </w:tabs>
+        <w:ind w:left="4320" w:hanging="360"/>
+      </w:pPr>
+      <w:rPr>
+        <w:rFonts w:ascii="Wingdings" w:hAnsi="Wingdings" w:hint="default"/>
+        <w:sz w:val="20"/>
+      </w:rPr>
+    </w:lvl>
+    <w:lvl w:ilvl="6" w:tentative="1">
+      <w:start w:val="1"/>
+      <w:numFmt w:val="bullet"/>
+      <w:lvlText w:val=""/>
+      <w:lvlJc w:val="left"/>
+      <w:pPr>
+        <w:tabs>
+          <w:tab w:val="num" w:pos="5040"/>
+        </w:tabs>
+        <w:ind w:left="5040" w:hanging="360"/>
+      </w:pPr>
+      <w:rPr>
+        <w:rFonts w:ascii="Wingdings" w:hAnsi="Wingdings" w:hint="default"/>
+        <w:sz w:val="20"/>
+      </w:rPr>
+    </w:lvl>
+    <w:lvl w:ilvl="7" w:tentative="1">
+      <w:start w:val="1"/>
+      <w:numFmt w:val="bullet"/>
+      <w:lvlText w:val=""/>
+      <w:lvlJc w:val="left"/>
+      <w:pPr>
+        <w:tabs>
+          <w:tab w:val="num" w:pos="5760"/>
+        </w:tabs>
+        <w:ind w:left="5760" w:hanging="360"/>
+      </w:pPr>
+      <w:rPr>
+        <w:rFonts w:ascii="Wingdings" w:hAnsi="Wingdings" w:hint="default"/>
+        <w:sz w:val="20"/>
+      </w:rPr>
+    </w:lvl>
+    <w:lvl w:ilvl="8" w:tentative="1">
+      <w:start w:val="1"/>
+      <w:numFmt w:val="bullet"/>
+      <w:lvlText w:val=""/>
+      <w:lvlJc w:val="left"/>
+      <w:pPr>
+        <w:tabs>
+          <w:tab w:val="num" w:pos="6480"/>
+        </w:tabs>
+        <w:ind w:left="6480" w:hanging="360"/>
+      </w:pPr>
+      <w:rPr>
+        <w:rFonts w:ascii="Wingdings" w:hAnsi="Wingdings" w:hint="default"/>
+        <w:sz w:val="20"/>
+      </w:rPr>
+    </w:lvl>
+  </w:abstractNum>
   <w:num w:numId="1">
-    <w:abstractNumId w:val="5"/>
+    <w:abstractNumId w:val="7"/>
   </w:num>
   <w:num w:numId="2">
-    <w:abstractNumId w:val="6"/>
+    <w:abstractNumId w:val="8"/>
   </w:num>
   <w:num w:numId="3">
-    <w:abstractNumId w:val="2"/>
+    <w:abstractNumId w:val="3"/>
     <w:lvlOverride w:ilvl="0">
       <w:startOverride w:val="1"/>
     </w:lvlOverride>
   </w:num>
   <w:num w:numId="4">
-    <w:abstractNumId w:val="13"/>
+    <w:abstractNumId w:val="15"/>
     <w:lvlOverride w:ilvl="0">
       <w:startOverride w:val="2"/>
     </w:lvlOverride>
   </w:num>
   <w:num w:numId="5">
-    <w:abstractNumId w:val="7"/>
+    <w:abstractNumId w:val="9"/>
     <w:lvlOverride w:ilvl="0">
       <w:startOverride w:val="3"/>
     </w:lvlOverride>
   </w:num>
   <w:num w:numId="6">
-    <w:abstractNumId w:val="15"/>
+    <w:abstractNumId w:val="17"/>
   </w:num>
   <w:num w:numId="7">
+    <w:abstractNumId w:val="16"/>
+  </w:num>
+  <w:num w:numId="8">
+    <w:abstractNumId w:val="2"/>
+  </w:num>
+  <w:num w:numId="9">
+    <w:abstractNumId w:val="13"/>
+  </w:num>
+  <w:num w:numId="10">
     <w:abstractNumId w:val="14"/>
   </w:num>
-  <w:num w:numId="8">
+  <w:num w:numId="11">
+    <w:abstractNumId w:val="18"/>
+  </w:num>
+  <w:num w:numId="12">
+    <w:abstractNumId w:val="6"/>
+  </w:num>
+  <w:num w:numId="13">
     <w:abstractNumId w:val="1"/>
   </w:num>
-  <w:num w:numId="9">
+  <w:num w:numId="14">
+    <w:abstractNumId w:val="4"/>
+  </w:num>
+  <w:num w:numId="15">
     <w:abstractNumId w:val="11"/>
   </w:num>
-  <w:num w:numId="10">
+  <w:num w:numId="16">
     <w:abstractNumId w:val="12"/>
   </w:num>
-  <w:num w:numId="11">
-    <w:abstractNumId w:val="16"/>
-  </w:num>
-  <w:num w:numId="12">
-    <w:abstractNumId w:val="4"/>
-  </w:num>
-  <w:num w:numId="13">
-    <w:abstractNumId w:val="0"/>
-  </w:num>
-  <w:num w:numId="14">
-    <w:abstractNumId w:val="3"/>
-  </w:num>
-  <w:num w:numId="15">
-    <w:abstractNumId w:val="9"/>
-  </w:num>
-  <w:num w:numId="16">
+  <w:num w:numId="17">
     <w:abstractNumId w:val="10"/>
   </w:num>
-  <w:num w:numId="17">
-    <w:abstractNumId w:val="8"/>
+  <w:num w:numId="18">
+    <w:abstractNumId w:val="5"/>
+  </w:num>
+  <w:num w:numId="19">
+    <w:abstractNumId w:val="19"/>
+  </w:num>
+  <w:num w:numId="20">
+    <w:abstractNumId w:val="0"/>
   </w:num>
 </w:numbering>
 </file>
 
 <file path=word/styles.xml><?xml version="1.0" encoding="utf-8"?>
-<w:styles xmlns:mc="http://schemas.openxmlformats.org/markup-compatibility/2006" xmlns:r="http://schemas.openxmlformats.org/officeDocument/2006/relationships" xmlns:w="http://schemas.openxmlformats.org/wordprocessingml/2006/main" xmlns:w14="http://schemas.microsoft.com/office/word/2010/wordml" xmlns:w15="http://schemas.microsoft.com/office/word/2012/wordml" xmlns:w16cid="http://schemas.microsoft.com/office/word/2016/wordml/cid" xmlns:w16se="http://schemas.microsoft.com/office/word/2015/wordml/symex" mc:Ignorable="w14 w15 w16se w16cid">
+<w:styles xmlns:mc="http://schemas.openxmlformats.org/markup-compatibility/2006" xmlns:r="http://schemas.openxmlformats.org/officeDocument/2006/relationships" xmlns:w="http://schemas.openxmlformats.org/wordprocessingml/2006/main" xmlns:w14="http://schemas.microsoft.com/office/word/2010/wordml" xmlns:w15="http://schemas.microsoft.com/office/word/2012/wordml" mc:Ignorable="w14 w15">
   <w:docDefaults>
     <w:rPrDefault>
       <w:rPr>
@@ -3757,7 +5093,7 @@
       </w:pPr>
     </w:pPrDefault>
   </w:docDefaults>
-  <w:latentStyles w:defLockedState="0" w:defUIPriority="99" w:defSemiHidden="0" w:defUnhideWhenUsed="0" w:defQFormat="0" w:count="375">
+  <w:latentStyles w:defLockedState="0" w:defUIPriority="99" w:defSemiHidden="0" w:defUnhideWhenUsed="0" w:defQFormat="0" w:count="371">
     <w:lsdException w:name="Normal" w:uiPriority="0" w:qFormat="1"/>
     <w:lsdException w:name="heading 1" w:uiPriority="9" w:qFormat="1"/>
     <w:lsdException w:name="heading 2" w:semiHidden="1" w:uiPriority="9" w:unhideWhenUsed="1" w:qFormat="1"/>
@@ -4129,19 +5465,36 @@
     <w:lsdException w:name="List Table 5 Dark Accent 6" w:uiPriority="50"/>
     <w:lsdException w:name="List Table 6 Colorful Accent 6" w:uiPriority="51"/>
     <w:lsdException w:name="List Table 7 Colorful Accent 6" w:uiPriority="52"/>
-    <w:lsdException w:name="Mention" w:semiHidden="1" w:unhideWhenUsed="1"/>
-    <w:lsdException w:name="Smart Hyperlink" w:semiHidden="1" w:unhideWhenUsed="1"/>
-    <w:lsdException w:name="Hashtag" w:semiHidden="1" w:unhideWhenUsed="1"/>
-    <w:lsdException w:name="Unresolved Mention" w:semiHidden="1" w:unhideWhenUsed="1"/>
   </w:latentStyles>
   <w:style w:type="paragraph" w:default="1" w:styleId="Normal">
     <w:name w:val="Normal"/>
     <w:qFormat/>
   </w:style>
-  <w:style w:type="paragraph" w:styleId="Heading2">
+  <w:style w:type="paragraph" w:styleId="Titlu1">
+    <w:name w:val="heading 1"/>
+    <w:basedOn w:val="Normal"/>
+    <w:next w:val="Normal"/>
+    <w:link w:val="Titlu1Caracter"/>
+    <w:uiPriority w:val="9"/>
+    <w:qFormat/>
+    <w:rsid w:val="00F178D6"/>
+    <w:pPr>
+      <w:keepNext/>
+      <w:keepLines/>
+      <w:spacing w:before="240" w:after="0"/>
+      <w:outlineLvl w:val="0"/>
+    </w:pPr>
+    <w:rPr>
+      <w:rFonts w:asciiTheme="majorHAnsi" w:eastAsiaTheme="majorEastAsia" w:hAnsiTheme="majorHAnsi" w:cstheme="majorBidi"/>
+      <w:color w:val="2F5496" w:themeColor="accent1" w:themeShade="BF"/>
+      <w:sz w:val="32"/>
+      <w:szCs w:val="32"/>
+    </w:rPr>
+  </w:style>
+  <w:style w:type="paragraph" w:styleId="Titlu2">
     <w:name w:val="heading 2"/>
     <w:basedOn w:val="Normal"/>
-    <w:link w:val="Heading2Char"/>
+    <w:link w:val="Titlu2Caracter"/>
     <w:uiPriority w:val="9"/>
     <w:qFormat/>
     <w:rsid w:val="009C1741"/>
@@ -4157,10 +5510,10 @@
       <w:szCs w:val="36"/>
     </w:rPr>
   </w:style>
-  <w:style w:type="paragraph" w:styleId="Heading3">
+  <w:style w:type="paragraph" w:styleId="Titlu3">
     <w:name w:val="heading 3"/>
     <w:basedOn w:val="Normal"/>
-    <w:link w:val="Heading3Char"/>
+    <w:link w:val="Titlu3Caracter"/>
     <w:uiPriority w:val="9"/>
     <w:qFormat/>
     <w:rsid w:val="009C1741"/>
@@ -4176,13 +5529,13 @@
       <w:szCs w:val="27"/>
     </w:rPr>
   </w:style>
-  <w:style w:type="character" w:default="1" w:styleId="DefaultParagraphFont">
+  <w:style w:type="character" w:default="1" w:styleId="Fontdeparagrafimplicit">
     <w:name w:val="Default Paragraph Font"/>
     <w:uiPriority w:val="1"/>
     <w:semiHidden/>
     <w:unhideWhenUsed/>
   </w:style>
-  <w:style w:type="table" w:default="1" w:styleId="TableNormal">
+  <w:style w:type="table" w:default="1" w:styleId="TabelNormal">
     <w:name w:val="Normal Table"/>
     <w:uiPriority w:val="99"/>
     <w:semiHidden/>
@@ -4197,16 +5550,16 @@
       </w:tblCellMar>
     </w:tblPr>
   </w:style>
-  <w:style w:type="numbering" w:default="1" w:styleId="NoList">
+  <w:style w:type="numbering" w:default="1" w:styleId="FrListare">
     <w:name w:val="No List"/>
     <w:uiPriority w:val="99"/>
     <w:semiHidden/>
     <w:unhideWhenUsed/>
   </w:style>
-  <w:style w:type="character" w:customStyle="1" w:styleId="Heading2Char">
-    <w:name w:val="Heading 2 Char"/>
-    <w:basedOn w:val="DefaultParagraphFont"/>
-    <w:link w:val="Heading2"/>
+  <w:style w:type="character" w:customStyle="1" w:styleId="Titlu2Caracter">
+    <w:name w:val="Titlu 2 Caracter"/>
+    <w:basedOn w:val="Fontdeparagrafimplicit"/>
+    <w:link w:val="Titlu2"/>
     <w:uiPriority w:val="9"/>
     <w:rsid w:val="009C1741"/>
     <w:rPr>
@@ -4217,10 +5570,10 @@
       <w:szCs w:val="36"/>
     </w:rPr>
   </w:style>
-  <w:style w:type="character" w:customStyle="1" w:styleId="Heading3Char">
-    <w:name w:val="Heading 3 Char"/>
-    <w:basedOn w:val="DefaultParagraphFont"/>
-    <w:link w:val="Heading3"/>
+  <w:style w:type="character" w:customStyle="1" w:styleId="Titlu3Caracter">
+    <w:name w:val="Titlu 3 Caracter"/>
+    <w:basedOn w:val="Fontdeparagrafimplicit"/>
+    <w:link w:val="Titlu3"/>
     <w:uiPriority w:val="9"/>
     <w:rsid w:val="009C1741"/>
     <w:rPr>
@@ -4233,7 +5586,7 @@
   </w:style>
   <w:style w:type="character" w:customStyle="1" w:styleId="markdown-bold-text">
     <w:name w:val="markdown-bold-text"/>
-    <w:basedOn w:val="DefaultParagraphFont"/>
+    <w:basedOn w:val="Fontdeparagrafimplicit"/>
     <w:rsid w:val="009C1741"/>
   </w:style>
   <w:style w:type="paragraph" w:customStyle="1" w:styleId="nested">
@@ -4251,8 +5604,131 @@
   </w:style>
   <w:style w:type="character" w:customStyle="1" w:styleId="markdown-inline-code">
     <w:name w:val="markdown-inline-code"/>
-    <w:basedOn w:val="DefaultParagraphFont"/>
+    <w:basedOn w:val="Fontdeparagrafimplicit"/>
     <w:rsid w:val="009C1741"/>
+  </w:style>
+  <w:style w:type="character" w:customStyle="1" w:styleId="Titlu1Caracter">
+    <w:name w:val="Titlu 1 Caracter"/>
+    <w:basedOn w:val="Fontdeparagrafimplicit"/>
+    <w:link w:val="Titlu1"/>
+    <w:uiPriority w:val="9"/>
+    <w:rsid w:val="00F178D6"/>
+    <w:rPr>
+      <w:rFonts w:asciiTheme="majorHAnsi" w:eastAsiaTheme="majorEastAsia" w:hAnsiTheme="majorHAnsi" w:cstheme="majorBidi"/>
+      <w:color w:val="2F5496" w:themeColor="accent1" w:themeShade="BF"/>
+      <w:sz w:val="32"/>
+      <w:szCs w:val="32"/>
+    </w:rPr>
+  </w:style>
+  <w:style w:type="character" w:customStyle="1" w:styleId="mord">
+    <w:name w:val="mord"/>
+    <w:basedOn w:val="Fontdeparagrafimplicit"/>
+    <w:rsid w:val="00F178D6"/>
+  </w:style>
+  <w:style w:type="character" w:customStyle="1" w:styleId="mopen">
+    <w:name w:val="mopen"/>
+    <w:basedOn w:val="Fontdeparagrafimplicit"/>
+    <w:rsid w:val="00F178D6"/>
+  </w:style>
+  <w:style w:type="character" w:customStyle="1" w:styleId="vlist-s">
+    <w:name w:val="vlist-s"/>
+    <w:basedOn w:val="Fontdeparagrafimplicit"/>
+    <w:rsid w:val="00F178D6"/>
+  </w:style>
+  <w:style w:type="character" w:customStyle="1" w:styleId="mrel">
+    <w:name w:val="mrel"/>
+    <w:basedOn w:val="Fontdeparagrafimplicit"/>
+    <w:rsid w:val="00F178D6"/>
+  </w:style>
+  <w:style w:type="character" w:customStyle="1" w:styleId="mclose">
+    <w:name w:val="mclose"/>
+    <w:basedOn w:val="Fontdeparagrafimplicit"/>
+    <w:rsid w:val="00F178D6"/>
+  </w:style>
+  <w:style w:type="character" w:customStyle="1" w:styleId="mbin">
+    <w:name w:val="mbin"/>
+    <w:basedOn w:val="Fontdeparagrafimplicit"/>
+    <w:rsid w:val="00F178D6"/>
+  </w:style>
+  <w:style w:type="paragraph" w:styleId="NormalWeb">
+    <w:name w:val="Normal (Web)"/>
+    <w:basedOn w:val="Normal"/>
+    <w:uiPriority w:val="99"/>
+    <w:unhideWhenUsed/>
+    <w:rsid w:val="00F178D6"/>
+    <w:pPr>
+      <w:spacing w:before="100" w:beforeAutospacing="1" w:after="100" w:afterAutospacing="1" w:line="240" w:lineRule="auto"/>
+    </w:pPr>
+    <w:rPr>
+      <w:rFonts w:ascii="Times New Roman" w:eastAsia="Times New Roman" w:hAnsi="Times New Roman" w:cs="Times New Roman"/>
+      <w:sz w:val="24"/>
+      <w:szCs w:val="24"/>
+    </w:rPr>
+  </w:style>
+  <w:style w:type="character" w:styleId="Robust">
+    <w:name w:val="Strong"/>
+    <w:basedOn w:val="Fontdeparagrafimplicit"/>
+    <w:uiPriority w:val="22"/>
+    <w:qFormat/>
+    <w:rsid w:val="00F178D6"/>
+    <w:rPr>
+      <w:b/>
+      <w:bCs/>
+    </w:rPr>
+  </w:style>
+  <w:style w:type="character" w:customStyle="1" w:styleId="katex-mathml">
+    <w:name w:val="katex-mathml"/>
+    <w:basedOn w:val="Fontdeparagrafimplicit"/>
+    <w:rsid w:val="00197CA9"/>
+  </w:style>
+  <w:style w:type="paragraph" w:styleId="Antet">
+    <w:name w:val="header"/>
+    <w:basedOn w:val="Normal"/>
+    <w:link w:val="AntetCaracter"/>
+    <w:uiPriority w:val="99"/>
+    <w:unhideWhenUsed/>
+    <w:rsid w:val="00197CA9"/>
+    <w:pPr>
+      <w:tabs>
+        <w:tab w:val="center" w:pos="4513"/>
+        <w:tab w:val="right" w:pos="9026"/>
+      </w:tabs>
+      <w:spacing w:after="0" w:line="240" w:lineRule="auto"/>
+    </w:pPr>
+  </w:style>
+  <w:style w:type="character" w:customStyle="1" w:styleId="AntetCaracter">
+    <w:name w:val="Antet Caracter"/>
+    <w:basedOn w:val="Fontdeparagrafimplicit"/>
+    <w:link w:val="Antet"/>
+    <w:uiPriority w:val="99"/>
+    <w:rsid w:val="00197CA9"/>
+  </w:style>
+  <w:style w:type="paragraph" w:styleId="Subsol">
+    <w:name w:val="footer"/>
+    <w:basedOn w:val="Normal"/>
+    <w:link w:val="SubsolCaracter"/>
+    <w:uiPriority w:val="99"/>
+    <w:unhideWhenUsed/>
+    <w:rsid w:val="00197CA9"/>
+    <w:pPr>
+      <w:tabs>
+        <w:tab w:val="center" w:pos="4513"/>
+        <w:tab w:val="right" w:pos="9026"/>
+      </w:tabs>
+      <w:spacing w:after="0" w:line="240" w:lineRule="auto"/>
+    </w:pPr>
+  </w:style>
+  <w:style w:type="character" w:customStyle="1" w:styleId="SubsolCaracter">
+    <w:name w:val="Subsol Caracter"/>
+    <w:basedOn w:val="Fontdeparagrafimplicit"/>
+    <w:link w:val="Subsol"/>
+    <w:uiPriority w:val="99"/>
+    <w:rsid w:val="00197CA9"/>
+  </w:style>
+  <w:style w:type="character" w:customStyle="1" w:styleId="markdown-italics-text">
+    <w:name w:val="markdown-italics-text"/>
+    <w:basedOn w:val="Fontdeparagrafimplicit"/>
+    <w:rsid w:val="0016714B"/>
   </w:style>
 </w:styles>
 </file>

</xml_diff>